<commit_message>
The first practical work is finished.
</commit_message>
<xml_diff>
--- a/1PracticeTask/Практика 1.docx
+++ b/1PracticeTask/Практика 1.docx
@@ -140,14 +140,53 @@
           <w:lang w:val="ru-RU"/>
         </w:rPr>
         <w:br/>
-        <w:t>по практике</w:t>
-      </w:r>
-      <w:r>
-        <w:rPr>
-          <w:lang w:val="ru-RU"/>
-        </w:rPr>
-        <w:br/>
-        <w:t>(тип: учебно-ознакомительная практика)</w:t>
+        <w:t>по практи</w:t>
+      </w:r>
+      <w:r>
+        <w:rPr>
+          <w:lang w:val="ru-RU"/>
+        </w:rPr>
+        <w:t>ческому заданию</w:t>
+      </w:r>
+    </w:p>
+    <w:p>
+      <w:pPr>
+        <w:spacing w:line="276" w:lineRule="auto"/>
+        <w:ind w:firstLine="567"/>
+        <w:jc w:val="center"/>
+      </w:pPr>
+      <w:r>
+        <w:rPr>
+          <w:lang w:val="ru-RU"/>
+        </w:rPr>
+        <w:t>«</w:t>
+      </w:r>
+      <w:proofErr w:type="spellStart"/>
+      <w:r>
+        <w:t>Кодирование</w:t>
+      </w:r>
+      <w:proofErr w:type="spellEnd"/>
+      <w:r>
+        <w:t xml:space="preserve"> </w:t>
+      </w:r>
+      <w:proofErr w:type="spellStart"/>
+      <w:r>
+        <w:t>текстовой</w:t>
+      </w:r>
+      <w:proofErr w:type="spellEnd"/>
+      <w:r>
+        <w:t xml:space="preserve"> </w:t>
+      </w:r>
+      <w:proofErr w:type="spellStart"/>
+      <w:r>
+        <w:t>информации</w:t>
+      </w:r>
+      <w:proofErr w:type="spellEnd"/>
+      <w:r>
+        <w:rPr>
+          <w:lang w:val="ru-RU"/>
+        </w:rPr>
+        <w:t>»</w:t>
       </w:r>
     </w:p>
     <w:p>
@@ -327,8 +366,21 @@
         <w:rPr>
           <w:lang w:val="ru-RU"/>
         </w:rPr>
-        <w:t>Д.В. Кондратьев</w:t>
-      </w:r>
+        <w:t xml:space="preserve">С.Г. </w:t>
+      </w:r>
+      <w:hyperlink r:id="rId4" w:history="1">
+        <w:proofErr w:type="spellStart"/>
+        <w:r>
+          <w:rPr>
+            <w:rStyle w:val="a6"/>
+            <w:color w:val="012746"/>
+            <w:shd w:val="clear" w:color="auto" w:fill="FFFFFF"/>
+            <w:lang w:val="ru-RU"/>
+          </w:rPr>
+          <w:t>Зайдуллина</w:t>
+        </w:r>
+        <w:proofErr w:type="spellEnd"/>
+      </w:hyperlink>
       <w:r>
         <w:rPr>
           <w:sz w:val="16"/>
@@ -446,6 +498,15 @@
           <w:lang w:val="ru-RU"/>
         </w:rPr>
       </w:pPr>
+    </w:p>
+    <w:p>
+      <w:pPr>
+        <w:spacing w:line="360" w:lineRule="exact"/>
+        <w:jc w:val="center"/>
+        <w:rPr>
+          <w:lang w:val="ru-RU"/>
+        </w:rPr>
+      </w:pPr>
       <w:r>
         <w:rPr>
           <w:lang w:val="ru-RU"/>
@@ -457,7 +518,10 @@
           <w:lang w:val="ru-RU"/>
         </w:rPr>
         <w:br/>
-        <w:t>Уфа 2024</w:t>
+        <w:t>Уфа 202</w:t>
+      </w:r>
+      <w:r>
+        <w:t>5</w:t>
       </w:r>
       <w:r>
         <w:rPr>
@@ -1659,14 +1723,7 @@
                 <w:sz w:val="24"/>
                 <w:szCs w:val="24"/>
               </w:rPr>
-              <w:t xml:space="preserve"> </w:t>
-            </w:r>
-            <w:r>
-              <w:rPr>
-                <w:sz w:val="24"/>
-                <w:szCs w:val="24"/>
-              </w:rPr>
-              <w:t>0438</w:t>
+              <w:t xml:space="preserve"> 0438</w:t>
             </w:r>
           </w:p>
         </w:tc>
@@ -3579,6 +3636,1776 @@
     </w:p>
     <w:p>
       <w:pPr>
+        <w:suppressAutoHyphens w:val="0"/>
+        <w:rPr>
+          <w:color w:val="auto"/>
+          <w:sz w:val="24"/>
+          <w:szCs w:val="24"/>
+          <w:lang w:val="ru-RU" w:eastAsia="ru-RU" w:bidi="ar-SA"/>
+        </w:rPr>
+      </w:pPr>
+      <w:r>
+        <w:rPr>
+          <w:b/>
+          <w:bCs/>
+          <w:sz w:val="24"/>
+          <w:szCs w:val="24"/>
+          <w:lang w:val="ru-RU" w:eastAsia="ru-RU" w:bidi="ar-SA"/>
+        </w:rPr>
+        <w:t>Код программы</w:t>
+      </w:r>
+      <w:r>
+        <w:rPr>
+          <w:sz w:val="24"/>
+          <w:szCs w:val="24"/>
+          <w:lang w:val="ru-RU" w:eastAsia="ru-RU" w:bidi="ar-SA"/>
+        </w:rPr>
+        <w:t>:</w:t>
+      </w:r>
+    </w:p>
+    <w:p>
+      <w:pPr>
+        <w:rPr>
+          <w:sz w:val="24"/>
+          <w:szCs w:val="24"/>
+          <w:lang w:val="ru-RU"/>
+        </w:rPr>
+      </w:pPr>
+      <w:r>
+        <w:rPr>
+          <w:sz w:val="24"/>
+          <w:szCs w:val="24"/>
+        </w:rPr>
+        <w:t>with</w:t>
+      </w:r>
+      <w:r>
+        <w:rPr>
+          <w:sz w:val="24"/>
+          <w:szCs w:val="24"/>
+          <w:lang w:val="ru-RU"/>
+        </w:rPr>
+        <w:t xml:space="preserve"> </w:t>
+      </w:r>
+      <w:r>
+        <w:rPr>
+          <w:sz w:val="24"/>
+          <w:szCs w:val="24"/>
+        </w:rPr>
+        <w:t>open</w:t>
+      </w:r>
+      <w:r>
+        <w:rPr>
+          <w:sz w:val="24"/>
+          <w:szCs w:val="24"/>
+          <w:lang w:val="ru-RU"/>
+        </w:rPr>
+        <w:t>('</w:t>
+      </w:r>
+      <w:r>
+        <w:rPr>
+          <w:sz w:val="24"/>
+          <w:szCs w:val="24"/>
+        </w:rPr>
+        <w:t>Decoding</w:t>
+      </w:r>
+      <w:r>
+        <w:rPr>
+          <w:sz w:val="24"/>
+          <w:szCs w:val="24"/>
+          <w:lang w:val="ru-RU"/>
+        </w:rPr>
+        <w:t>.</w:t>
+      </w:r>
+      <w:r>
+        <w:rPr>
+          <w:sz w:val="24"/>
+          <w:szCs w:val="24"/>
+        </w:rPr>
+        <w:t>txt</w:t>
+      </w:r>
+      <w:r>
+        <w:rPr>
+          <w:sz w:val="24"/>
+          <w:szCs w:val="24"/>
+          <w:lang w:val="ru-RU"/>
+        </w:rPr>
+        <w:t>', '</w:t>
+      </w:r>
+      <w:r>
+        <w:rPr>
+          <w:sz w:val="24"/>
+          <w:szCs w:val="24"/>
+        </w:rPr>
+        <w:t>w</w:t>
+      </w:r>
+      <w:r>
+        <w:rPr>
+          <w:sz w:val="24"/>
+          <w:szCs w:val="24"/>
+          <w:lang w:val="ru-RU"/>
+        </w:rPr>
+        <w:t xml:space="preserve">', </w:t>
+      </w:r>
+      <w:r>
+        <w:rPr>
+          <w:sz w:val="24"/>
+          <w:szCs w:val="24"/>
+        </w:rPr>
+        <w:t>encoding</w:t>
+      </w:r>
+      <w:r>
+        <w:rPr>
+          <w:sz w:val="24"/>
+          <w:szCs w:val="24"/>
+          <w:lang w:val="ru-RU"/>
+        </w:rPr>
+        <w:t>='</w:t>
+      </w:r>
+      <w:proofErr w:type="spellStart"/>
+      <w:r>
+        <w:rPr>
+          <w:sz w:val="24"/>
+          <w:szCs w:val="24"/>
+        </w:rPr>
+        <w:t>utf</w:t>
+      </w:r>
+      <w:proofErr w:type="spellEnd"/>
+      <w:r>
+        <w:rPr>
+          <w:sz w:val="24"/>
+          <w:szCs w:val="24"/>
+          <w:lang w:val="ru-RU"/>
+        </w:rPr>
+        <w:t xml:space="preserve">-8') </w:t>
+      </w:r>
+      <w:r>
+        <w:rPr>
+          <w:sz w:val="24"/>
+          <w:szCs w:val="24"/>
+        </w:rPr>
+        <w:t>as</w:t>
+      </w:r>
+      <w:r>
+        <w:rPr>
+          <w:sz w:val="24"/>
+          <w:szCs w:val="24"/>
+          <w:lang w:val="ru-RU"/>
+        </w:rPr>
+        <w:t xml:space="preserve"> </w:t>
+      </w:r>
+      <w:r>
+        <w:rPr>
+          <w:sz w:val="24"/>
+          <w:szCs w:val="24"/>
+        </w:rPr>
+        <w:t>file</w:t>
+      </w:r>
+      <w:r>
+        <w:rPr>
+          <w:sz w:val="24"/>
+          <w:szCs w:val="24"/>
+          <w:lang w:val="ru-RU"/>
+        </w:rPr>
+        <w:t>:</w:t>
+      </w:r>
+      <w:r>
+        <w:rPr>
+          <w:sz w:val="24"/>
+          <w:szCs w:val="24"/>
+          <w:lang w:val="ru-RU"/>
+        </w:rPr>
+        <w:br/>
+        <w:t xml:space="preserve">    # </w:t>
+      </w:r>
+      <w:proofErr w:type="spellStart"/>
+      <w:r>
+        <w:rPr>
+          <w:sz w:val="24"/>
+          <w:szCs w:val="24"/>
+          <w:lang w:val="ru-RU"/>
+        </w:rPr>
+        <w:t>ХайруллинДинар</w:t>
+      </w:r>
+      <w:proofErr w:type="spellEnd"/>
+      <w:r>
+        <w:rPr>
+          <w:sz w:val="24"/>
+          <w:szCs w:val="24"/>
+          <w:lang w:val="ru-RU"/>
+        </w:rPr>
+        <w:t xml:space="preserve"> </w:t>
+      </w:r>
+      <w:r>
+        <w:rPr>
+          <w:sz w:val="24"/>
+          <w:szCs w:val="24"/>
+        </w:rPr>
+        <w:t>from</w:t>
+      </w:r>
+      <w:r>
+        <w:rPr>
+          <w:sz w:val="24"/>
+          <w:szCs w:val="24"/>
+          <w:lang w:val="ru-RU"/>
+        </w:rPr>
+        <w:t xml:space="preserve"> </w:t>
+      </w:r>
+      <w:r>
+        <w:rPr>
+          <w:sz w:val="24"/>
+          <w:szCs w:val="24"/>
+        </w:rPr>
+        <w:t>UTF</w:t>
+      </w:r>
+      <w:r>
+        <w:rPr>
+          <w:sz w:val="24"/>
+          <w:szCs w:val="24"/>
+          <w:lang w:val="ru-RU"/>
+        </w:rPr>
+        <w:t xml:space="preserve">-16 </w:t>
+      </w:r>
+      <w:r>
+        <w:rPr>
+          <w:sz w:val="24"/>
+          <w:szCs w:val="24"/>
+        </w:rPr>
+        <w:t>LE</w:t>
+      </w:r>
+      <w:r>
+        <w:rPr>
+          <w:sz w:val="24"/>
+          <w:szCs w:val="24"/>
+          <w:lang w:val="ru-RU"/>
+        </w:rPr>
+        <w:br/>
+        <w:t xml:space="preserve">    </w:t>
+      </w:r>
+      <w:r>
+        <w:rPr>
+          <w:sz w:val="24"/>
+          <w:szCs w:val="24"/>
+        </w:rPr>
+        <w:t>file</w:t>
+      </w:r>
+      <w:r>
+        <w:rPr>
+          <w:sz w:val="24"/>
+          <w:szCs w:val="24"/>
+          <w:lang w:val="ru-RU"/>
+        </w:rPr>
+        <w:t>.</w:t>
+      </w:r>
+      <w:r>
+        <w:rPr>
+          <w:sz w:val="24"/>
+          <w:szCs w:val="24"/>
+        </w:rPr>
+        <w:t>write</w:t>
+      </w:r>
+      <w:r>
+        <w:rPr>
+          <w:sz w:val="24"/>
+          <w:szCs w:val="24"/>
+          <w:lang w:val="ru-RU"/>
+        </w:rPr>
+        <w:t>('\</w:t>
+      </w:r>
+      <w:r>
+        <w:rPr>
+          <w:sz w:val="24"/>
+          <w:szCs w:val="24"/>
+        </w:rPr>
+        <w:t>u</w:t>
+      </w:r>
+      <w:r>
+        <w:rPr>
+          <w:sz w:val="24"/>
+          <w:szCs w:val="24"/>
+          <w:lang w:val="ru-RU"/>
+        </w:rPr>
+        <w:t>0425\</w:t>
+      </w:r>
+      <w:r>
+        <w:rPr>
+          <w:sz w:val="24"/>
+          <w:szCs w:val="24"/>
+        </w:rPr>
+        <w:t>u</w:t>
+      </w:r>
+      <w:r>
+        <w:rPr>
+          <w:sz w:val="24"/>
+          <w:szCs w:val="24"/>
+          <w:lang w:val="ru-RU"/>
+        </w:rPr>
+        <w:t>0430\</w:t>
+      </w:r>
+      <w:r>
+        <w:rPr>
+          <w:sz w:val="24"/>
+          <w:szCs w:val="24"/>
+        </w:rPr>
+        <w:t>u</w:t>
+      </w:r>
+      <w:r>
+        <w:rPr>
+          <w:sz w:val="24"/>
+          <w:szCs w:val="24"/>
+          <w:lang w:val="ru-RU"/>
+        </w:rPr>
+        <w:t>0439\</w:t>
+      </w:r>
+      <w:r>
+        <w:rPr>
+          <w:sz w:val="24"/>
+          <w:szCs w:val="24"/>
+        </w:rPr>
+        <w:t>u</w:t>
+      </w:r>
+      <w:r>
+        <w:rPr>
+          <w:sz w:val="24"/>
+          <w:szCs w:val="24"/>
+          <w:lang w:val="ru-RU"/>
+        </w:rPr>
+        <w:t>0440\</w:t>
+      </w:r>
+      <w:r>
+        <w:rPr>
+          <w:sz w:val="24"/>
+          <w:szCs w:val="24"/>
+        </w:rPr>
+        <w:t>u</w:t>
+      </w:r>
+      <w:r>
+        <w:rPr>
+          <w:sz w:val="24"/>
+          <w:szCs w:val="24"/>
+          <w:lang w:val="ru-RU"/>
+        </w:rPr>
+        <w:t>0443\</w:t>
+      </w:r>
+      <w:r>
+        <w:rPr>
+          <w:sz w:val="24"/>
+          <w:szCs w:val="24"/>
+        </w:rPr>
+        <w:t>u</w:t>
+      </w:r>
+      <w:r>
+        <w:rPr>
+          <w:sz w:val="24"/>
+          <w:szCs w:val="24"/>
+          <w:lang w:val="ru-RU"/>
+        </w:rPr>
+        <w:t>043</w:t>
+      </w:r>
+      <w:r>
+        <w:rPr>
+          <w:sz w:val="24"/>
+          <w:szCs w:val="24"/>
+        </w:rPr>
+        <w:t>B</w:t>
+      </w:r>
+      <w:r>
+        <w:rPr>
+          <w:sz w:val="24"/>
+          <w:szCs w:val="24"/>
+          <w:lang w:val="ru-RU"/>
+        </w:rPr>
+        <w:t>\</w:t>
+      </w:r>
+      <w:r>
+        <w:rPr>
+          <w:sz w:val="24"/>
+          <w:szCs w:val="24"/>
+        </w:rPr>
+        <w:t>u</w:t>
+      </w:r>
+      <w:r>
+        <w:rPr>
+          <w:sz w:val="24"/>
+          <w:szCs w:val="24"/>
+          <w:lang w:val="ru-RU"/>
+        </w:rPr>
+        <w:t>043</w:t>
+      </w:r>
+      <w:r>
+        <w:rPr>
+          <w:sz w:val="24"/>
+          <w:szCs w:val="24"/>
+        </w:rPr>
+        <w:t>B</w:t>
+      </w:r>
+      <w:r>
+        <w:rPr>
+          <w:sz w:val="24"/>
+          <w:szCs w:val="24"/>
+          <w:lang w:val="ru-RU"/>
+        </w:rPr>
+        <w:t>\</w:t>
+      </w:r>
+      <w:r>
+        <w:rPr>
+          <w:sz w:val="24"/>
+          <w:szCs w:val="24"/>
+        </w:rPr>
+        <w:t>u</w:t>
+      </w:r>
+      <w:r>
+        <w:rPr>
+          <w:sz w:val="24"/>
+          <w:szCs w:val="24"/>
+          <w:lang w:val="ru-RU"/>
+        </w:rPr>
+        <w:t>0438\</w:t>
+      </w:r>
+      <w:r>
+        <w:rPr>
+          <w:sz w:val="24"/>
+          <w:szCs w:val="24"/>
+        </w:rPr>
+        <w:t>u</w:t>
+      </w:r>
+      <w:r>
+        <w:rPr>
+          <w:sz w:val="24"/>
+          <w:szCs w:val="24"/>
+          <w:lang w:val="ru-RU"/>
+        </w:rPr>
+        <w:t>043</w:t>
+      </w:r>
+      <w:r>
+        <w:rPr>
+          <w:sz w:val="24"/>
+          <w:szCs w:val="24"/>
+        </w:rPr>
+        <w:t>D</w:t>
+      </w:r>
+      <w:r>
+        <w:rPr>
+          <w:sz w:val="24"/>
+          <w:szCs w:val="24"/>
+          <w:lang w:val="ru-RU"/>
+        </w:rPr>
+        <w:t>\</w:t>
+      </w:r>
+      <w:r>
+        <w:rPr>
+          <w:sz w:val="24"/>
+          <w:szCs w:val="24"/>
+        </w:rPr>
+        <w:t>u</w:t>
+      </w:r>
+      <w:r>
+        <w:rPr>
+          <w:sz w:val="24"/>
+          <w:szCs w:val="24"/>
+          <w:lang w:val="ru-RU"/>
+        </w:rPr>
+        <w:t>0414\</w:t>
+      </w:r>
+      <w:r>
+        <w:rPr>
+          <w:sz w:val="24"/>
+          <w:szCs w:val="24"/>
+        </w:rPr>
+        <w:t>u</w:t>
+      </w:r>
+      <w:r>
+        <w:rPr>
+          <w:sz w:val="24"/>
+          <w:szCs w:val="24"/>
+          <w:lang w:val="ru-RU"/>
+        </w:rPr>
+        <w:t>0438\</w:t>
+      </w:r>
+      <w:r>
+        <w:rPr>
+          <w:sz w:val="24"/>
+          <w:szCs w:val="24"/>
+        </w:rPr>
+        <w:t>u</w:t>
+      </w:r>
+      <w:r>
+        <w:rPr>
+          <w:sz w:val="24"/>
+          <w:szCs w:val="24"/>
+          <w:lang w:val="ru-RU"/>
+        </w:rPr>
+        <w:t>043</w:t>
+      </w:r>
+      <w:r>
+        <w:rPr>
+          <w:sz w:val="24"/>
+          <w:szCs w:val="24"/>
+        </w:rPr>
+        <w:t>D</w:t>
+      </w:r>
+      <w:r>
+        <w:rPr>
+          <w:sz w:val="24"/>
+          <w:szCs w:val="24"/>
+          <w:lang w:val="ru-RU"/>
+        </w:rPr>
+        <w:t>\</w:t>
+      </w:r>
+      <w:r>
+        <w:rPr>
+          <w:sz w:val="24"/>
+          <w:szCs w:val="24"/>
+        </w:rPr>
+        <w:t>u</w:t>
+      </w:r>
+      <w:r>
+        <w:rPr>
+          <w:sz w:val="24"/>
+          <w:szCs w:val="24"/>
+          <w:lang w:val="ru-RU"/>
+        </w:rPr>
+        <w:t>0430\</w:t>
+      </w:r>
+      <w:r>
+        <w:rPr>
+          <w:sz w:val="24"/>
+          <w:szCs w:val="24"/>
+        </w:rPr>
+        <w:t>u</w:t>
+      </w:r>
+      <w:r>
+        <w:rPr>
+          <w:sz w:val="24"/>
+          <w:szCs w:val="24"/>
+          <w:lang w:val="ru-RU"/>
+        </w:rPr>
+        <w:t xml:space="preserve">0440   </w:t>
+      </w:r>
+      <w:r>
+        <w:rPr>
+          <w:sz w:val="24"/>
+          <w:szCs w:val="24"/>
+        </w:rPr>
+        <w:t>from</w:t>
+      </w:r>
+      <w:r>
+        <w:rPr>
+          <w:sz w:val="24"/>
+          <w:szCs w:val="24"/>
+          <w:lang w:val="ru-RU"/>
+        </w:rPr>
+        <w:t xml:space="preserve"> </w:t>
+      </w:r>
+      <w:r>
+        <w:rPr>
+          <w:sz w:val="24"/>
+          <w:szCs w:val="24"/>
+        </w:rPr>
+        <w:t>UTF</w:t>
+      </w:r>
+      <w:r>
+        <w:rPr>
+          <w:sz w:val="24"/>
+          <w:szCs w:val="24"/>
+          <w:lang w:val="ru-RU"/>
+        </w:rPr>
+        <w:t xml:space="preserve">-16 </w:t>
+      </w:r>
+      <w:r>
+        <w:rPr>
+          <w:sz w:val="24"/>
+          <w:szCs w:val="24"/>
+        </w:rPr>
+        <w:t>LE</w:t>
+      </w:r>
+      <w:r>
+        <w:rPr>
+          <w:sz w:val="24"/>
+          <w:szCs w:val="24"/>
+          <w:lang w:val="ru-RU"/>
+        </w:rPr>
+        <w:t>(</w:t>
+      </w:r>
+      <w:r>
+        <w:rPr>
+          <w:sz w:val="24"/>
+          <w:szCs w:val="24"/>
+        </w:rPr>
+        <w:t>RU</w:t>
+      </w:r>
+      <w:r>
+        <w:rPr>
+          <w:sz w:val="24"/>
+          <w:szCs w:val="24"/>
+          <w:lang w:val="ru-RU"/>
+        </w:rPr>
+        <w:t>)\</w:t>
+      </w:r>
+      <w:r>
+        <w:rPr>
+          <w:sz w:val="24"/>
+          <w:szCs w:val="24"/>
+        </w:rPr>
+        <w:t>n</w:t>
+      </w:r>
+      <w:r>
+        <w:rPr>
+          <w:sz w:val="24"/>
+          <w:szCs w:val="24"/>
+          <w:lang w:val="ru-RU"/>
+        </w:rPr>
+        <w:t>')</w:t>
+      </w:r>
+      <w:r>
+        <w:rPr>
+          <w:sz w:val="24"/>
+          <w:szCs w:val="24"/>
+          <w:lang w:val="ru-RU"/>
+        </w:rPr>
+        <w:br/>
+      </w:r>
+      <w:r>
+        <w:rPr>
+          <w:sz w:val="24"/>
+          <w:szCs w:val="24"/>
+          <w:lang w:val="ru-RU"/>
+        </w:rPr>
+        <w:br/>
+        <w:t xml:space="preserve">    #</w:t>
+      </w:r>
+      <w:proofErr w:type="spellStart"/>
+      <w:r>
+        <w:rPr>
+          <w:sz w:val="24"/>
+          <w:szCs w:val="24"/>
+        </w:rPr>
+        <w:t>KhayrullinDinar</w:t>
+      </w:r>
+      <w:proofErr w:type="spellEnd"/>
+      <w:r>
+        <w:rPr>
+          <w:sz w:val="24"/>
+          <w:szCs w:val="24"/>
+          <w:lang w:val="ru-RU"/>
+        </w:rPr>
+        <w:t xml:space="preserve"> </w:t>
+      </w:r>
+      <w:r>
+        <w:rPr>
+          <w:sz w:val="24"/>
+          <w:szCs w:val="24"/>
+        </w:rPr>
+        <w:t>from</w:t>
+      </w:r>
+      <w:r>
+        <w:rPr>
+          <w:sz w:val="24"/>
+          <w:szCs w:val="24"/>
+          <w:lang w:val="ru-RU"/>
+        </w:rPr>
+        <w:t xml:space="preserve"> </w:t>
+      </w:r>
+      <w:r>
+        <w:rPr>
+          <w:sz w:val="24"/>
+          <w:szCs w:val="24"/>
+        </w:rPr>
+        <w:t>UTF</w:t>
+      </w:r>
+      <w:r>
+        <w:rPr>
+          <w:sz w:val="24"/>
+          <w:szCs w:val="24"/>
+          <w:lang w:val="ru-RU"/>
+        </w:rPr>
+        <w:t xml:space="preserve">-16 </w:t>
+      </w:r>
+      <w:r>
+        <w:rPr>
+          <w:sz w:val="24"/>
+          <w:szCs w:val="24"/>
+        </w:rPr>
+        <w:t>LE</w:t>
+      </w:r>
+      <w:r>
+        <w:rPr>
+          <w:sz w:val="24"/>
+          <w:szCs w:val="24"/>
+          <w:lang w:val="ru-RU"/>
+        </w:rPr>
+        <w:br/>
+        <w:t xml:space="preserve">    </w:t>
+      </w:r>
+      <w:r>
+        <w:rPr>
+          <w:sz w:val="24"/>
+          <w:szCs w:val="24"/>
+        </w:rPr>
+        <w:t>file</w:t>
+      </w:r>
+      <w:r>
+        <w:rPr>
+          <w:sz w:val="24"/>
+          <w:szCs w:val="24"/>
+          <w:lang w:val="ru-RU"/>
+        </w:rPr>
+        <w:t>.</w:t>
+      </w:r>
+      <w:r>
+        <w:rPr>
+          <w:sz w:val="24"/>
+          <w:szCs w:val="24"/>
+        </w:rPr>
+        <w:t>write</w:t>
+      </w:r>
+      <w:r>
+        <w:rPr>
+          <w:sz w:val="24"/>
+          <w:szCs w:val="24"/>
+          <w:lang w:val="ru-RU"/>
+        </w:rPr>
+        <w:t>('\</w:t>
+      </w:r>
+      <w:r>
+        <w:rPr>
+          <w:sz w:val="24"/>
+          <w:szCs w:val="24"/>
+        </w:rPr>
+        <w:t>u</w:t>
+      </w:r>
+      <w:r>
+        <w:rPr>
+          <w:sz w:val="24"/>
+          <w:szCs w:val="24"/>
+          <w:lang w:val="ru-RU"/>
+        </w:rPr>
+        <w:t>004</w:t>
+      </w:r>
+      <w:r>
+        <w:rPr>
+          <w:sz w:val="24"/>
+          <w:szCs w:val="24"/>
+        </w:rPr>
+        <w:t>B</w:t>
+      </w:r>
+      <w:r>
+        <w:rPr>
+          <w:sz w:val="24"/>
+          <w:szCs w:val="24"/>
+          <w:lang w:val="ru-RU"/>
+        </w:rPr>
+        <w:t>\</w:t>
+      </w:r>
+      <w:r>
+        <w:rPr>
+          <w:sz w:val="24"/>
+          <w:szCs w:val="24"/>
+        </w:rPr>
+        <w:t>u</w:t>
+      </w:r>
+      <w:r>
+        <w:rPr>
+          <w:sz w:val="24"/>
+          <w:szCs w:val="24"/>
+          <w:lang w:val="ru-RU"/>
+        </w:rPr>
+        <w:t>0068\</w:t>
+      </w:r>
+      <w:r>
+        <w:rPr>
+          <w:sz w:val="24"/>
+          <w:szCs w:val="24"/>
+        </w:rPr>
+        <w:t>u</w:t>
+      </w:r>
+      <w:r>
+        <w:rPr>
+          <w:sz w:val="24"/>
+          <w:szCs w:val="24"/>
+          <w:lang w:val="ru-RU"/>
+        </w:rPr>
+        <w:t>0061\</w:t>
+      </w:r>
+      <w:r>
+        <w:rPr>
+          <w:sz w:val="24"/>
+          <w:szCs w:val="24"/>
+        </w:rPr>
+        <w:t>u</w:t>
+      </w:r>
+      <w:r>
+        <w:rPr>
+          <w:sz w:val="24"/>
+          <w:szCs w:val="24"/>
+          <w:lang w:val="ru-RU"/>
+        </w:rPr>
+        <w:t>0079\</w:t>
+      </w:r>
+      <w:r>
+        <w:rPr>
+          <w:sz w:val="24"/>
+          <w:szCs w:val="24"/>
+        </w:rPr>
+        <w:t>u</w:t>
+      </w:r>
+      <w:r>
+        <w:rPr>
+          <w:sz w:val="24"/>
+          <w:szCs w:val="24"/>
+          <w:lang w:val="ru-RU"/>
+        </w:rPr>
+        <w:t>0072\</w:t>
+      </w:r>
+      <w:r>
+        <w:rPr>
+          <w:sz w:val="24"/>
+          <w:szCs w:val="24"/>
+        </w:rPr>
+        <w:t>u</w:t>
+      </w:r>
+      <w:r>
+        <w:rPr>
+          <w:sz w:val="24"/>
+          <w:szCs w:val="24"/>
+          <w:lang w:val="ru-RU"/>
+        </w:rPr>
+        <w:t>0075\</w:t>
+      </w:r>
+      <w:r>
+        <w:rPr>
+          <w:sz w:val="24"/>
+          <w:szCs w:val="24"/>
+        </w:rPr>
+        <w:t>u</w:t>
+      </w:r>
+      <w:r>
+        <w:rPr>
+          <w:sz w:val="24"/>
+          <w:szCs w:val="24"/>
+          <w:lang w:val="ru-RU"/>
+        </w:rPr>
+        <w:t>006</w:t>
+      </w:r>
+      <w:r>
+        <w:rPr>
+          <w:sz w:val="24"/>
+          <w:szCs w:val="24"/>
+        </w:rPr>
+        <w:t>C</w:t>
+      </w:r>
+      <w:r>
+        <w:rPr>
+          <w:sz w:val="24"/>
+          <w:szCs w:val="24"/>
+          <w:lang w:val="ru-RU"/>
+        </w:rPr>
+        <w:t>\</w:t>
+      </w:r>
+      <w:r>
+        <w:rPr>
+          <w:sz w:val="24"/>
+          <w:szCs w:val="24"/>
+        </w:rPr>
+        <w:t>u</w:t>
+      </w:r>
+      <w:r>
+        <w:rPr>
+          <w:sz w:val="24"/>
+          <w:szCs w:val="24"/>
+          <w:lang w:val="ru-RU"/>
+        </w:rPr>
+        <w:t>006</w:t>
+      </w:r>
+      <w:r>
+        <w:rPr>
+          <w:sz w:val="24"/>
+          <w:szCs w:val="24"/>
+        </w:rPr>
+        <w:t>C</w:t>
+      </w:r>
+      <w:r>
+        <w:rPr>
+          <w:sz w:val="24"/>
+          <w:szCs w:val="24"/>
+          <w:lang w:val="ru-RU"/>
+        </w:rPr>
+        <w:t>\</w:t>
+      </w:r>
+      <w:r>
+        <w:rPr>
+          <w:sz w:val="24"/>
+          <w:szCs w:val="24"/>
+        </w:rPr>
+        <w:t>u</w:t>
+      </w:r>
+      <w:r>
+        <w:rPr>
+          <w:sz w:val="24"/>
+          <w:szCs w:val="24"/>
+          <w:lang w:val="ru-RU"/>
+        </w:rPr>
+        <w:t>0069\</w:t>
+      </w:r>
+      <w:r>
+        <w:rPr>
+          <w:sz w:val="24"/>
+          <w:szCs w:val="24"/>
+        </w:rPr>
+        <w:t>u</w:t>
+      </w:r>
+      <w:r>
+        <w:rPr>
+          <w:sz w:val="24"/>
+          <w:szCs w:val="24"/>
+          <w:lang w:val="ru-RU"/>
+        </w:rPr>
+        <w:t>006</w:t>
+      </w:r>
+      <w:r>
+        <w:rPr>
+          <w:sz w:val="24"/>
+          <w:szCs w:val="24"/>
+        </w:rPr>
+        <w:t>E</w:t>
+      </w:r>
+      <w:r>
+        <w:rPr>
+          <w:sz w:val="24"/>
+          <w:szCs w:val="24"/>
+          <w:lang w:val="ru-RU"/>
+        </w:rPr>
+        <w:t>\</w:t>
+      </w:r>
+      <w:r>
+        <w:rPr>
+          <w:sz w:val="24"/>
+          <w:szCs w:val="24"/>
+        </w:rPr>
+        <w:t>u</w:t>
+      </w:r>
+      <w:r>
+        <w:rPr>
+          <w:sz w:val="24"/>
+          <w:szCs w:val="24"/>
+          <w:lang w:val="ru-RU"/>
+        </w:rPr>
+        <w:t>0044\</w:t>
+      </w:r>
+      <w:r>
+        <w:rPr>
+          <w:sz w:val="24"/>
+          <w:szCs w:val="24"/>
+        </w:rPr>
+        <w:t>u</w:t>
+      </w:r>
+      <w:r>
+        <w:rPr>
+          <w:sz w:val="24"/>
+          <w:szCs w:val="24"/>
+          <w:lang w:val="ru-RU"/>
+        </w:rPr>
+        <w:t>0069\</w:t>
+      </w:r>
+      <w:r>
+        <w:rPr>
+          <w:sz w:val="24"/>
+          <w:szCs w:val="24"/>
+        </w:rPr>
+        <w:t>u</w:t>
+      </w:r>
+      <w:r>
+        <w:rPr>
+          <w:sz w:val="24"/>
+          <w:szCs w:val="24"/>
+          <w:lang w:val="ru-RU"/>
+        </w:rPr>
+        <w:t>006</w:t>
+      </w:r>
+      <w:r>
+        <w:rPr>
+          <w:sz w:val="24"/>
+          <w:szCs w:val="24"/>
+        </w:rPr>
+        <w:t>E</w:t>
+      </w:r>
+      <w:r>
+        <w:rPr>
+          <w:sz w:val="24"/>
+          <w:szCs w:val="24"/>
+          <w:lang w:val="ru-RU"/>
+        </w:rPr>
+        <w:t>\</w:t>
+      </w:r>
+      <w:r>
+        <w:rPr>
+          <w:sz w:val="24"/>
+          <w:szCs w:val="24"/>
+        </w:rPr>
+        <w:t>u</w:t>
+      </w:r>
+      <w:r>
+        <w:rPr>
+          <w:sz w:val="24"/>
+          <w:szCs w:val="24"/>
+          <w:lang w:val="ru-RU"/>
+        </w:rPr>
+        <w:t>0061\</w:t>
+      </w:r>
+      <w:r>
+        <w:rPr>
+          <w:sz w:val="24"/>
+          <w:szCs w:val="24"/>
+        </w:rPr>
+        <w:t>u</w:t>
+      </w:r>
+      <w:r>
+        <w:rPr>
+          <w:sz w:val="24"/>
+          <w:szCs w:val="24"/>
+          <w:lang w:val="ru-RU"/>
+        </w:rPr>
+        <w:t xml:space="preserve">0072  </w:t>
+      </w:r>
+      <w:r>
+        <w:rPr>
+          <w:sz w:val="24"/>
+          <w:szCs w:val="24"/>
+        </w:rPr>
+        <w:t>from</w:t>
+      </w:r>
+      <w:r>
+        <w:rPr>
+          <w:sz w:val="24"/>
+          <w:szCs w:val="24"/>
+          <w:lang w:val="ru-RU"/>
+        </w:rPr>
+        <w:t xml:space="preserve"> </w:t>
+      </w:r>
+      <w:r>
+        <w:rPr>
+          <w:sz w:val="24"/>
+          <w:szCs w:val="24"/>
+        </w:rPr>
+        <w:t>UTF</w:t>
+      </w:r>
+      <w:r>
+        <w:rPr>
+          <w:sz w:val="24"/>
+          <w:szCs w:val="24"/>
+          <w:lang w:val="ru-RU"/>
+        </w:rPr>
+        <w:t xml:space="preserve">-16 </w:t>
+      </w:r>
+      <w:r>
+        <w:rPr>
+          <w:sz w:val="24"/>
+          <w:szCs w:val="24"/>
+        </w:rPr>
+        <w:t>LE</w:t>
+      </w:r>
+      <w:r>
+        <w:rPr>
+          <w:sz w:val="24"/>
+          <w:szCs w:val="24"/>
+          <w:lang w:val="ru-RU"/>
+        </w:rPr>
+        <w:t>(</w:t>
+      </w:r>
+      <w:r>
+        <w:rPr>
+          <w:sz w:val="24"/>
+          <w:szCs w:val="24"/>
+        </w:rPr>
+        <w:t>EN</w:t>
+      </w:r>
+      <w:r>
+        <w:rPr>
+          <w:sz w:val="24"/>
+          <w:szCs w:val="24"/>
+          <w:lang w:val="ru-RU"/>
+        </w:rPr>
+        <w:t>)\</w:t>
+      </w:r>
+      <w:r>
+        <w:rPr>
+          <w:sz w:val="24"/>
+          <w:szCs w:val="24"/>
+        </w:rPr>
+        <w:t>n</w:t>
+      </w:r>
+      <w:r>
+        <w:rPr>
+          <w:sz w:val="24"/>
+          <w:szCs w:val="24"/>
+          <w:lang w:val="ru-RU"/>
+        </w:rPr>
+        <w:t>')</w:t>
+      </w:r>
+      <w:r>
+        <w:rPr>
+          <w:sz w:val="24"/>
+          <w:szCs w:val="24"/>
+          <w:lang w:val="ru-RU"/>
+        </w:rPr>
+        <w:br/>
+        <w:t xml:space="preserve">    # </w:t>
+      </w:r>
+      <w:proofErr w:type="spellStart"/>
+      <w:r>
+        <w:rPr>
+          <w:sz w:val="24"/>
+          <w:szCs w:val="24"/>
+        </w:rPr>
+        <w:t>KhayrullinDinar</w:t>
+      </w:r>
+      <w:proofErr w:type="spellEnd"/>
+      <w:r>
+        <w:rPr>
+          <w:sz w:val="24"/>
+          <w:szCs w:val="24"/>
+          <w:lang w:val="ru-RU"/>
+        </w:rPr>
+        <w:t xml:space="preserve"> </w:t>
+      </w:r>
+      <w:r>
+        <w:rPr>
+          <w:sz w:val="24"/>
+          <w:szCs w:val="24"/>
+        </w:rPr>
+        <w:t>from</w:t>
+      </w:r>
+      <w:r>
+        <w:rPr>
+          <w:sz w:val="24"/>
+          <w:szCs w:val="24"/>
+          <w:lang w:val="ru-RU"/>
+        </w:rPr>
+        <w:t xml:space="preserve"> </w:t>
+      </w:r>
+      <w:r>
+        <w:rPr>
+          <w:sz w:val="24"/>
+          <w:szCs w:val="24"/>
+        </w:rPr>
+        <w:t>ASCII</w:t>
+      </w:r>
+      <w:r>
+        <w:rPr>
+          <w:sz w:val="24"/>
+          <w:szCs w:val="24"/>
+          <w:lang w:val="ru-RU"/>
+        </w:rPr>
+        <w:br/>
+        <w:t xml:space="preserve">    </w:t>
+      </w:r>
+      <w:r>
+        <w:rPr>
+          <w:sz w:val="24"/>
+          <w:szCs w:val="24"/>
+        </w:rPr>
+        <w:t>file</w:t>
+      </w:r>
+      <w:r>
+        <w:rPr>
+          <w:sz w:val="24"/>
+          <w:szCs w:val="24"/>
+          <w:lang w:val="ru-RU"/>
+        </w:rPr>
+        <w:t>.</w:t>
+      </w:r>
+      <w:r>
+        <w:rPr>
+          <w:sz w:val="24"/>
+          <w:szCs w:val="24"/>
+        </w:rPr>
+        <w:t>write</w:t>
+      </w:r>
+      <w:r>
+        <w:rPr>
+          <w:sz w:val="24"/>
+          <w:szCs w:val="24"/>
+          <w:lang w:val="ru-RU"/>
+        </w:rPr>
+        <w:t>(</w:t>
+      </w:r>
+      <w:r>
+        <w:rPr>
+          <w:sz w:val="24"/>
+          <w:szCs w:val="24"/>
+          <w:lang w:val="ru-RU"/>
+        </w:rPr>
+        <w:br/>
+        <w:t xml:space="preserve">        </w:t>
+      </w:r>
+      <w:proofErr w:type="spellStart"/>
+      <w:r>
+        <w:rPr>
+          <w:sz w:val="24"/>
+          <w:szCs w:val="24"/>
+        </w:rPr>
+        <w:t>chr</w:t>
+      </w:r>
+      <w:proofErr w:type="spellEnd"/>
+      <w:r>
+        <w:rPr>
+          <w:sz w:val="24"/>
+          <w:szCs w:val="24"/>
+          <w:lang w:val="ru-RU"/>
+        </w:rPr>
+        <w:t xml:space="preserve">(75) + </w:t>
+      </w:r>
+      <w:proofErr w:type="spellStart"/>
+      <w:r>
+        <w:rPr>
+          <w:sz w:val="24"/>
+          <w:szCs w:val="24"/>
+        </w:rPr>
+        <w:t>chr</w:t>
+      </w:r>
+      <w:proofErr w:type="spellEnd"/>
+      <w:r>
+        <w:rPr>
+          <w:sz w:val="24"/>
+          <w:szCs w:val="24"/>
+          <w:lang w:val="ru-RU"/>
+        </w:rPr>
+        <w:t xml:space="preserve">(104) + </w:t>
+      </w:r>
+      <w:proofErr w:type="spellStart"/>
+      <w:r>
+        <w:rPr>
+          <w:sz w:val="24"/>
+          <w:szCs w:val="24"/>
+        </w:rPr>
+        <w:t>chr</w:t>
+      </w:r>
+      <w:proofErr w:type="spellEnd"/>
+      <w:r>
+        <w:rPr>
+          <w:sz w:val="24"/>
+          <w:szCs w:val="24"/>
+          <w:lang w:val="ru-RU"/>
+        </w:rPr>
+        <w:t xml:space="preserve">(97) + </w:t>
+      </w:r>
+      <w:proofErr w:type="spellStart"/>
+      <w:r>
+        <w:rPr>
+          <w:sz w:val="24"/>
+          <w:szCs w:val="24"/>
+        </w:rPr>
+        <w:t>chr</w:t>
+      </w:r>
+      <w:proofErr w:type="spellEnd"/>
+      <w:r>
+        <w:rPr>
+          <w:sz w:val="24"/>
+          <w:szCs w:val="24"/>
+          <w:lang w:val="ru-RU"/>
+        </w:rPr>
+        <w:t xml:space="preserve">(121) + </w:t>
+      </w:r>
+      <w:proofErr w:type="spellStart"/>
+      <w:r>
+        <w:rPr>
+          <w:sz w:val="24"/>
+          <w:szCs w:val="24"/>
+        </w:rPr>
+        <w:t>chr</w:t>
+      </w:r>
+      <w:proofErr w:type="spellEnd"/>
+      <w:r>
+        <w:rPr>
+          <w:sz w:val="24"/>
+          <w:szCs w:val="24"/>
+          <w:lang w:val="ru-RU"/>
+        </w:rPr>
+        <w:t>(114) +</w:t>
+      </w:r>
+      <w:r>
+        <w:rPr>
+          <w:sz w:val="24"/>
+          <w:szCs w:val="24"/>
+          <w:lang w:val="ru-RU"/>
+        </w:rPr>
+        <w:br/>
+        <w:t xml:space="preserve">        </w:t>
+      </w:r>
+      <w:proofErr w:type="spellStart"/>
+      <w:r>
+        <w:rPr>
+          <w:sz w:val="24"/>
+          <w:szCs w:val="24"/>
+        </w:rPr>
+        <w:t>chr</w:t>
+      </w:r>
+      <w:proofErr w:type="spellEnd"/>
+      <w:r>
+        <w:rPr>
+          <w:sz w:val="24"/>
+          <w:szCs w:val="24"/>
+          <w:lang w:val="ru-RU"/>
+        </w:rPr>
+        <w:t xml:space="preserve">(117) + </w:t>
+      </w:r>
+      <w:proofErr w:type="spellStart"/>
+      <w:r>
+        <w:rPr>
+          <w:sz w:val="24"/>
+          <w:szCs w:val="24"/>
+        </w:rPr>
+        <w:t>chr</w:t>
+      </w:r>
+      <w:proofErr w:type="spellEnd"/>
+      <w:r>
+        <w:rPr>
+          <w:sz w:val="24"/>
+          <w:szCs w:val="24"/>
+          <w:lang w:val="ru-RU"/>
+        </w:rPr>
+        <w:t xml:space="preserve">(108) + </w:t>
+      </w:r>
+      <w:proofErr w:type="spellStart"/>
+      <w:r>
+        <w:rPr>
+          <w:sz w:val="24"/>
+          <w:szCs w:val="24"/>
+        </w:rPr>
+        <w:t>chr</w:t>
+      </w:r>
+      <w:proofErr w:type="spellEnd"/>
+      <w:r>
+        <w:rPr>
+          <w:sz w:val="24"/>
+          <w:szCs w:val="24"/>
+          <w:lang w:val="ru-RU"/>
+        </w:rPr>
+        <w:t xml:space="preserve">(108) + </w:t>
+      </w:r>
+      <w:proofErr w:type="spellStart"/>
+      <w:r>
+        <w:rPr>
+          <w:sz w:val="24"/>
+          <w:szCs w:val="24"/>
+        </w:rPr>
+        <w:t>chr</w:t>
+      </w:r>
+      <w:proofErr w:type="spellEnd"/>
+      <w:r>
+        <w:rPr>
+          <w:sz w:val="24"/>
+          <w:szCs w:val="24"/>
+          <w:lang w:val="ru-RU"/>
+        </w:rPr>
+        <w:t xml:space="preserve">(105) + </w:t>
+      </w:r>
+      <w:proofErr w:type="spellStart"/>
+      <w:r>
+        <w:rPr>
+          <w:sz w:val="24"/>
+          <w:szCs w:val="24"/>
+        </w:rPr>
+        <w:t>chr</w:t>
+      </w:r>
+      <w:proofErr w:type="spellEnd"/>
+      <w:r>
+        <w:rPr>
+          <w:sz w:val="24"/>
+          <w:szCs w:val="24"/>
+          <w:lang w:val="ru-RU"/>
+        </w:rPr>
+        <w:t>(110) +</w:t>
+      </w:r>
+      <w:r>
+        <w:rPr>
+          <w:sz w:val="24"/>
+          <w:szCs w:val="24"/>
+          <w:lang w:val="ru-RU"/>
+        </w:rPr>
+        <w:br/>
+        <w:t xml:space="preserve">        </w:t>
+      </w:r>
+      <w:proofErr w:type="spellStart"/>
+      <w:r>
+        <w:rPr>
+          <w:sz w:val="24"/>
+          <w:szCs w:val="24"/>
+        </w:rPr>
+        <w:t>chr</w:t>
+      </w:r>
+      <w:proofErr w:type="spellEnd"/>
+      <w:r>
+        <w:rPr>
+          <w:sz w:val="24"/>
+          <w:szCs w:val="24"/>
+          <w:lang w:val="ru-RU"/>
+        </w:rPr>
+        <w:t xml:space="preserve">(68) + </w:t>
+      </w:r>
+      <w:proofErr w:type="spellStart"/>
+      <w:r>
+        <w:rPr>
+          <w:sz w:val="24"/>
+          <w:szCs w:val="24"/>
+        </w:rPr>
+        <w:t>chr</w:t>
+      </w:r>
+      <w:proofErr w:type="spellEnd"/>
+      <w:r>
+        <w:rPr>
+          <w:sz w:val="24"/>
+          <w:szCs w:val="24"/>
+          <w:lang w:val="ru-RU"/>
+        </w:rPr>
+        <w:t xml:space="preserve">(105) + </w:t>
+      </w:r>
+      <w:proofErr w:type="spellStart"/>
+      <w:r>
+        <w:rPr>
+          <w:sz w:val="24"/>
+          <w:szCs w:val="24"/>
+        </w:rPr>
+        <w:t>chr</w:t>
+      </w:r>
+      <w:proofErr w:type="spellEnd"/>
+      <w:r>
+        <w:rPr>
+          <w:sz w:val="24"/>
+          <w:szCs w:val="24"/>
+          <w:lang w:val="ru-RU"/>
+        </w:rPr>
+        <w:t xml:space="preserve">(110) + </w:t>
+      </w:r>
+      <w:proofErr w:type="spellStart"/>
+      <w:r>
+        <w:rPr>
+          <w:sz w:val="24"/>
+          <w:szCs w:val="24"/>
+        </w:rPr>
+        <w:t>chr</w:t>
+      </w:r>
+      <w:proofErr w:type="spellEnd"/>
+      <w:r>
+        <w:rPr>
+          <w:sz w:val="24"/>
+          <w:szCs w:val="24"/>
+          <w:lang w:val="ru-RU"/>
+        </w:rPr>
+        <w:t xml:space="preserve">(97) + </w:t>
+      </w:r>
+      <w:proofErr w:type="spellStart"/>
+      <w:r>
+        <w:rPr>
+          <w:sz w:val="24"/>
+          <w:szCs w:val="24"/>
+        </w:rPr>
+        <w:t>chr</w:t>
+      </w:r>
+      <w:proofErr w:type="spellEnd"/>
+      <w:r>
+        <w:rPr>
+          <w:sz w:val="24"/>
+          <w:szCs w:val="24"/>
+          <w:lang w:val="ru-RU"/>
+        </w:rPr>
+        <w:t>(114) +</w:t>
+      </w:r>
+      <w:r>
+        <w:rPr>
+          <w:sz w:val="24"/>
+          <w:szCs w:val="24"/>
+          <w:lang w:val="ru-RU"/>
+        </w:rPr>
+        <w:br/>
+        <w:t xml:space="preserve">        '  </w:t>
+      </w:r>
+      <w:r>
+        <w:rPr>
+          <w:sz w:val="24"/>
+          <w:szCs w:val="24"/>
+        </w:rPr>
+        <w:t>from</w:t>
+      </w:r>
+      <w:r>
+        <w:rPr>
+          <w:sz w:val="24"/>
+          <w:szCs w:val="24"/>
+          <w:lang w:val="ru-RU"/>
+        </w:rPr>
+        <w:t xml:space="preserve"> </w:t>
+      </w:r>
+      <w:r>
+        <w:rPr>
+          <w:sz w:val="24"/>
+          <w:szCs w:val="24"/>
+        </w:rPr>
+        <w:t>ASCII</w:t>
+      </w:r>
+      <w:r>
+        <w:rPr>
+          <w:sz w:val="24"/>
+          <w:szCs w:val="24"/>
+          <w:lang w:val="ru-RU"/>
+        </w:rPr>
+        <w:t>(</w:t>
+      </w:r>
+      <w:r>
+        <w:rPr>
+          <w:sz w:val="24"/>
+          <w:szCs w:val="24"/>
+        </w:rPr>
+        <w:t>EN</w:t>
+      </w:r>
+      <w:r>
+        <w:rPr>
+          <w:sz w:val="24"/>
+          <w:szCs w:val="24"/>
+          <w:lang w:val="ru-RU"/>
+        </w:rPr>
+        <w:t>)\</w:t>
+      </w:r>
+      <w:r>
+        <w:rPr>
+          <w:sz w:val="24"/>
+          <w:szCs w:val="24"/>
+        </w:rPr>
+        <w:t>n</w:t>
+      </w:r>
+      <w:r>
+        <w:rPr>
+          <w:sz w:val="24"/>
+          <w:szCs w:val="24"/>
+          <w:lang w:val="ru-RU"/>
+        </w:rPr>
+        <w:t>'</w:t>
+      </w:r>
+      <w:r>
+        <w:rPr>
+          <w:sz w:val="24"/>
+          <w:szCs w:val="24"/>
+          <w:lang w:val="ru-RU"/>
+        </w:rPr>
+        <w:br/>
+        <w:t xml:space="preserve">    )</w:t>
+      </w:r>
+    </w:p>
+    <w:p>
+      <w:pPr>
+        <w:rPr>
+          <w:sz w:val="22"/>
+          <w:szCs w:val="22"/>
+          <w:lang w:val="ru-RU"/>
+        </w:rPr>
+      </w:pPr>
+    </w:p>
+    <w:p>
+      <w:pPr>
+        <w:rPr>
+          <w:sz w:val="22"/>
+          <w:szCs w:val="22"/>
+          <w:lang w:val="ru-RU"/>
+        </w:rPr>
+      </w:pPr>
+    </w:p>
+    <w:p>
+      <w:pPr>
+        <w:rPr>
+          <w:sz w:val="22"/>
+          <w:szCs w:val="22"/>
+          <w:lang w:val="ru-RU"/>
+        </w:rPr>
+      </w:pPr>
+    </w:p>
+    <w:p>
+      <w:pPr>
+        <w:rPr>
+          <w:sz w:val="22"/>
+          <w:szCs w:val="22"/>
+          <w:lang w:val="ru-RU"/>
+        </w:rPr>
+      </w:pPr>
+    </w:p>
+    <w:p>
+      <w:pPr>
+        <w:rPr>
+          <w:sz w:val="22"/>
+          <w:szCs w:val="22"/>
+          <w:lang w:val="ru-RU"/>
+        </w:rPr>
+      </w:pPr>
+    </w:p>
+    <w:p>
+      <w:pPr>
+        <w:rPr>
+          <w:sz w:val="22"/>
+          <w:szCs w:val="22"/>
+          <w:lang w:val="ru-RU"/>
+        </w:rPr>
+      </w:pPr>
+    </w:p>
+    <w:p>
+      <w:pPr>
+        <w:rPr>
+          <w:sz w:val="22"/>
+          <w:szCs w:val="22"/>
+          <w:lang w:val="ru-RU"/>
+        </w:rPr>
+      </w:pPr>
+    </w:p>
+    <w:p>
+      <w:pPr>
+        <w:rPr>
+          <w:sz w:val="22"/>
+          <w:szCs w:val="22"/>
+          <w:lang w:val="ru-RU"/>
+        </w:rPr>
+      </w:pPr>
+    </w:p>
+    <w:p>
+      <w:pPr>
+        <w:rPr>
+          <w:sz w:val="22"/>
+          <w:szCs w:val="22"/>
+          <w:lang w:val="ru-RU"/>
+        </w:rPr>
+      </w:pPr>
+    </w:p>
+    <w:p>
+      <w:pPr>
+        <w:rPr>
+          <w:sz w:val="22"/>
+          <w:szCs w:val="22"/>
+          <w:lang w:val="ru-RU"/>
+        </w:rPr>
+      </w:pPr>
+    </w:p>
+    <w:p>
+      <w:pPr>
+        <w:rPr>
+          <w:sz w:val="22"/>
+          <w:szCs w:val="22"/>
+          <w:lang w:val="ru-RU"/>
+        </w:rPr>
+      </w:pPr>
+    </w:p>
+    <w:p>
+      <w:pPr>
+        <w:rPr>
+          <w:b/>
+          <w:sz w:val="24"/>
+          <w:szCs w:val="24"/>
+        </w:rPr>
+      </w:pPr>
+      <w:proofErr w:type="spellStart"/>
+      <w:r>
+        <w:rPr>
+          <w:b/>
+          <w:sz w:val="24"/>
+          <w:szCs w:val="24"/>
+        </w:rPr>
+        <w:lastRenderedPageBreak/>
+        <w:t>Результат</w:t>
+      </w:r>
+      <w:proofErr w:type="spellEnd"/>
+      <w:r>
+        <w:rPr>
+          <w:b/>
+          <w:sz w:val="24"/>
+          <w:szCs w:val="24"/>
+        </w:rPr>
+        <w:t xml:space="preserve">: </w:t>
+      </w:r>
+    </w:p>
+    <w:p>
+      <w:pPr>
+        <w:rPr>
+          <w:b/>
+          <w:sz w:val="24"/>
+          <w:szCs w:val="24"/>
+        </w:rPr>
+      </w:pPr>
+      <w:r>
+        <w:rPr>
+          <w:b/>
+          <w:sz w:val="24"/>
+          <w:szCs w:val="24"/>
+        </w:rPr>
+        <w:drawing>
+          <wp:inline distT="0" distB="0" distL="0" distR="0" wp14:anchorId="6FBFD4E7" wp14:editId="2D5788A5">
+            <wp:extent cx="3896269" cy="1657581"/>
+            <wp:effectExtent l="0" t="0" r="9525" b="0"/>
+            <wp:docPr id="1" name="Рисунок 1"/>
+            <wp:cNvGraphicFramePr>
+              <a:graphicFrameLocks xmlns:a="http://schemas.openxmlformats.org/drawingml/2006/main" noChangeAspect="1"/>
+            </wp:cNvGraphicFramePr>
+            <a:graphic xmlns:a="http://schemas.openxmlformats.org/drawingml/2006/main">
+              <a:graphicData uri="http://schemas.openxmlformats.org/drawingml/2006/picture">
+                <pic:pic xmlns:pic="http://schemas.openxmlformats.org/drawingml/2006/picture">
+                  <pic:nvPicPr>
+                    <pic:cNvPr id="1" name=""/>
+                    <pic:cNvPicPr/>
+                  </pic:nvPicPr>
+                  <pic:blipFill>
+                    <a:blip r:embed="rId5"/>
+                    <a:stretch>
+                      <a:fillRect/>
+                    </a:stretch>
+                  </pic:blipFill>
+                  <pic:spPr>
+                    <a:xfrm>
+                      <a:off x="0" y="0"/>
+                      <a:ext cx="3896269" cy="1657581"/>
+                    </a:xfrm>
+                    <a:prstGeom prst="rect">
+                      <a:avLst/>
+                    </a:prstGeom>
+                  </pic:spPr>
+                </pic:pic>
+              </a:graphicData>
+            </a:graphic>
+          </wp:inline>
+        </w:drawing>
+      </w:r>
+    </w:p>
+    <w:p>
+      <w:pPr>
+        <w:rPr>
+          <w:i/>
+          <w:sz w:val="24"/>
+          <w:szCs w:val="24"/>
+          <w:u w:val="single"/>
+        </w:rPr>
+      </w:pPr>
+    </w:p>
+    <w:p>
+      <w:pPr>
+        <w:rPr>
+          <w:sz w:val="22"/>
+          <w:szCs w:val="22"/>
+          <w:lang w:val="ru-RU"/>
+        </w:rPr>
+      </w:pPr>
+    </w:p>
+    <w:p>
+      <w:pPr>
+        <w:rPr>
+          <w:sz w:val="22"/>
+          <w:szCs w:val="22"/>
+          <w:lang w:val="ru-RU"/>
+        </w:rPr>
+      </w:pPr>
+    </w:p>
+    <w:p>
+      <w:pPr>
+        <w:rPr>
+          <w:sz w:val="22"/>
+          <w:szCs w:val="22"/>
+          <w:lang w:val="ru-RU"/>
+        </w:rPr>
+      </w:pPr>
+    </w:p>
+    <w:p>
+      <w:pPr>
         <w:rPr>
           <w:b/>
           <w:bCs/>
@@ -3675,6 +5502,38 @@
               <w:t>Unicode</w:t>
             </w:r>
           </w:p>
+          <w:p>
+            <w:pPr>
+              <w:rPr>
+                <w:sz w:val="24"/>
+                <w:szCs w:val="24"/>
+                <w:lang w:val="ru-RU"/>
+              </w:rPr>
+            </w:pPr>
+            <w:r>
+              <w:rPr>
+                <w:sz w:val="24"/>
+                <w:szCs w:val="24"/>
+                <w:lang w:val="ru-RU"/>
+              </w:rPr>
+              <w:t>(</w:t>
+            </w:r>
+            <w:r>
+              <w:rPr>
+                <w:sz w:val="24"/>
+                <w:szCs w:val="24"/>
+              </w:rPr>
+              <w:t>UTF-16 LE</w:t>
+            </w:r>
+            <w:r>
+              <w:rPr>
+                <w:sz w:val="24"/>
+                <w:szCs w:val="24"/>
+                <w:lang w:val="ru-RU"/>
+              </w:rPr>
+              <w:t>)</w:t>
+            </w:r>
+          </w:p>
         </w:tc>
         <w:tc>
           <w:tcPr>
@@ -3775,6 +5634,7 @@
               <w:rPr>
                 <w:sz w:val="24"/>
                 <w:szCs w:val="24"/>
+                <w:lang w:val="ru-RU"/>
               </w:rPr>
             </w:pPr>
             <w:r>
@@ -3783,6 +5643,32 @@
                 <w:szCs w:val="24"/>
               </w:rPr>
               <w:t>Unicode</w:t>
+            </w:r>
+            <w:r>
+              <w:t xml:space="preserve"> </w:t>
+            </w:r>
+            <w:r>
+              <w:rPr>
+                <w:sz w:val="24"/>
+                <w:szCs w:val="24"/>
+                <w:lang w:val="ru-RU"/>
+              </w:rPr>
+              <w:t>(</w:t>
+            </w:r>
+            <w:r>
+              <w:rPr>
+                <w:sz w:val="24"/>
+                <w:szCs w:val="24"/>
+              </w:rPr>
+              <w:t>UTF-16 LE</w:t>
+            </w:r>
+            <w:r>
+              <w:rPr>
+                <w:sz w:val="24"/>
+                <w:szCs w:val="24"/>
+                <w:lang w:val="ru-RU"/>
+              </w:rPr>
+              <w:t>)</w:t>
             </w:r>
           </w:p>
         </w:tc>
@@ -3884,8 +5770,6 @@
     <w:p>
       <w:pPr>
         <w:rPr>
-          <w:b/>
-          <w:bCs/>
           <w:sz w:val="24"/>
           <w:szCs w:val="24"/>
           <w:lang w:val="ru-RU"/>
@@ -3893,47 +5777,77 @@
       </w:pPr>
       <w:r>
         <w:rPr>
-          <w:b/>
-          <w:bCs/>
-          <w:sz w:val="24"/>
-          <w:szCs w:val="24"/>
-          <w:lang w:val="ru-RU"/>
-        </w:rPr>
-        <w:drawing>
-          <wp:inline distT="0" distB="0" distL="0" distR="0" wp14:anchorId="6C47EC9E" wp14:editId="3046A77E">
-            <wp:extent cx="5940425" cy="280035"/>
-            <wp:effectExtent l="0" t="0" r="3175" b="5715"/>
-            <wp:docPr id="1" name="Рисунок 1"/>
-            <wp:cNvGraphicFramePr>
-              <a:graphicFrameLocks xmlns:a="http://schemas.openxmlformats.org/drawingml/2006/main" noChangeAspect="1"/>
-            </wp:cNvGraphicFramePr>
-            <a:graphic xmlns:a="http://schemas.openxmlformats.org/drawingml/2006/main">
-              <a:graphicData uri="http://schemas.openxmlformats.org/drawingml/2006/picture">
-                <pic:pic xmlns:pic="http://schemas.openxmlformats.org/drawingml/2006/picture">
-                  <pic:nvPicPr>
-                    <pic:cNvPr id="1" name=""/>
-                    <pic:cNvPicPr/>
-                  </pic:nvPicPr>
-                  <pic:blipFill>
-                    <a:blip r:embed="rId4"/>
-                    <a:stretch>
-                      <a:fillRect/>
-                    </a:stretch>
-                  </pic:blipFill>
-                  <pic:spPr>
-                    <a:xfrm>
-                      <a:off x="0" y="0"/>
-                      <a:ext cx="5940425" cy="280035"/>
-                    </a:xfrm>
-                    <a:prstGeom prst="rect">
-                      <a:avLst/>
-                    </a:prstGeom>
-                  </pic:spPr>
-                </pic:pic>
-              </a:graphicData>
-            </a:graphic>
-          </wp:inline>
-        </w:drawing>
+          <w:sz w:val="24"/>
+          <w:szCs w:val="24"/>
+          <w:lang w:val="ru-RU"/>
+        </w:rPr>
+        <w:t>Текст: «</w:t>
+      </w:r>
+      <w:bookmarkStart w:id="0" w:name="_Hlk201655425"/>
+      <w:r>
+        <w:rPr>
+          <w:sz w:val="24"/>
+          <w:szCs w:val="24"/>
+          <w:lang w:val="ru-RU"/>
+        </w:rPr>
+        <w:t xml:space="preserve">Я Хайруллин Динар Айдарович. </w:t>
+      </w:r>
+      <w:r>
+        <w:rPr>
+          <w:sz w:val="24"/>
+          <w:szCs w:val="24"/>
+          <w:lang w:val="ru-RU"/>
+        </w:rPr>
+        <w:t>Р</w:t>
+      </w:r>
+      <w:r>
+        <w:rPr>
+          <w:sz w:val="24"/>
+          <w:szCs w:val="24"/>
+          <w:lang w:val="ru-RU"/>
+        </w:rPr>
+        <w:t xml:space="preserve">одился 11 марта 2007 году, </w:t>
+      </w:r>
+      <w:r>
+        <w:rPr>
+          <w:sz w:val="24"/>
+          <w:szCs w:val="24"/>
+          <w:lang w:val="ru-RU"/>
+        </w:rPr>
+        <w:t>адрес проживания: г.</w:t>
+      </w:r>
+      <w:r>
+        <w:rPr>
+          <w:sz w:val="24"/>
+          <w:szCs w:val="24"/>
+          <w:lang w:val="ru-RU"/>
+        </w:rPr>
+        <w:t xml:space="preserve"> </w:t>
+      </w:r>
+      <w:r>
+        <w:rPr>
+          <w:sz w:val="24"/>
+          <w:szCs w:val="24"/>
+          <w:lang w:val="ru-RU"/>
+        </w:rPr>
+        <w:t>Уфа, ул. Кольцевая 7</w:t>
+      </w:r>
+      <w:r>
+        <w:rPr>
+          <w:sz w:val="24"/>
+          <w:szCs w:val="24"/>
+          <w:lang w:val="ru-RU"/>
+        </w:rPr>
+        <w:t>. Из увлечений: спорт и Андроид-разработка</w:t>
+      </w:r>
+      <w:bookmarkEnd w:id="0"/>
+      <w:r>
+        <w:rPr>
+          <w:sz w:val="24"/>
+          <w:szCs w:val="24"/>
+          <w:lang w:val="ru-RU"/>
+        </w:rPr>
+        <w:t>»</w:t>
       </w:r>
     </w:p>
     <w:p>
@@ -3950,26 +5864,362 @@
           <w:szCs w:val="24"/>
           <w:lang w:val="ru-RU"/>
         </w:rPr>
-        <w:t xml:space="preserve">Текст: «Я Хайруллин Динар Айдарович. Я родился 11 марта 2007 году, живу в </w:t>
+        <w:t xml:space="preserve">Вес: 244 байт </w:t>
+      </w:r>
+      <w:r>
+        <w:rPr>
+          <w:sz w:val="24"/>
+          <w:szCs w:val="24"/>
+          <w:lang w:val="ru-RU"/>
+        </w:rPr>
+        <w:t xml:space="preserve">= </w:t>
+      </w:r>
+      <w:r>
+        <w:rPr>
+          <w:sz w:val="24"/>
+          <w:szCs w:val="24"/>
+          <w:lang w:val="ru-RU"/>
+        </w:rPr>
+        <w:t xml:space="preserve">208 байт </w:t>
+      </w:r>
+      <w:r>
+        <w:rPr>
+          <w:sz w:val="24"/>
+          <w:szCs w:val="24"/>
+          <w:lang w:val="ru-RU"/>
+        </w:rPr>
+        <w:t>(</w:t>
+      </w:r>
+      <w:r>
+        <w:rPr>
+          <w:sz w:val="24"/>
+          <w:szCs w:val="24"/>
+          <w:lang w:val="ru-RU"/>
+        </w:rPr>
+        <w:t>кириллица)+ 36 байт (прочее)</w:t>
+      </w:r>
+      <w:r>
+        <w:rPr>
+          <w:sz w:val="24"/>
+          <w:szCs w:val="24"/>
+          <w:lang w:val="ru-RU"/>
+        </w:rPr>
+        <w:t xml:space="preserve"> (Кириллица кодируется 2 байтами, а спец. символы — 1 байтом)</w:t>
+      </w:r>
+    </w:p>
+    <w:p>
+      <w:pPr>
+        <w:rPr>
+          <w:sz w:val="24"/>
+          <w:szCs w:val="24"/>
+          <w:lang w:val="ru-RU"/>
+        </w:rPr>
+      </w:pPr>
+      <w:r>
+        <w:rPr>
+          <w:sz w:val="24"/>
+          <w:szCs w:val="24"/>
+          <w:lang w:val="ru-RU"/>
+        </w:rPr>
+        <w:t>Количество символов: 140</w:t>
+      </w:r>
+    </w:p>
+    <w:p>
+      <w:pPr>
+        <w:rPr>
+          <w:sz w:val="24"/>
+          <w:szCs w:val="24"/>
+          <w:lang w:val="ru-RU"/>
+        </w:rPr>
+      </w:pPr>
+    </w:p>
+    <w:p>
+      <w:pPr>
+        <w:rPr>
+          <w:b/>
+          <w:bCs/>
+          <w:sz w:val="24"/>
+          <w:szCs w:val="24"/>
+          <w:lang w:val="ru-RU"/>
+        </w:rPr>
+      </w:pPr>
+      <w:r>
+        <w:rPr>
+          <w:b/>
+          <w:bCs/>
+          <w:sz w:val="24"/>
+          <w:szCs w:val="24"/>
+          <w:lang w:val="ru-RU"/>
+        </w:rPr>
+        <w:t>Задание 4</w:t>
+      </w:r>
+    </w:p>
+    <w:p>
+      <w:pPr>
+        <w:pStyle w:val="docdata"/>
+        <w:spacing w:before="0" w:beforeAutospacing="0" w:after="0" w:afterAutospacing="0"/>
+        <w:rPr>
+          <w:color w:val="000000"/>
+        </w:rPr>
+      </w:pPr>
+      <w:r>
+        <w:rPr>
+          <w:color w:val="000000"/>
+        </w:rPr>
+        <w:t xml:space="preserve">Вес получившегося документа составил </w:t>
+      </w:r>
+      <w:r>
+        <w:rPr>
+          <w:color w:val="000000"/>
+        </w:rPr>
+        <w:t>43 029</w:t>
+      </w:r>
+      <w:r>
+        <w:rPr>
+          <w:color w:val="000000"/>
+        </w:rPr>
+        <w:t xml:space="preserve">байт (Сохраняя в </w:t>
+      </w:r>
+      <w:r>
+        <w:rPr>
+          <w:color w:val="000000"/>
+          <w:lang w:val="en-US"/>
+        </w:rPr>
+        <w:t>Word</w:t>
+      </w:r>
+      <w:r>
+        <w:rPr>
+          <w:color w:val="000000"/>
+        </w:rPr>
+        <w:t xml:space="preserve"> 20</w:t>
+      </w:r>
+      <w:r>
+        <w:rPr>
+          <w:color w:val="000000"/>
+        </w:rPr>
+        <w:t>21</w:t>
+      </w:r>
+      <w:r>
+        <w:rPr>
+          <w:color w:val="000000"/>
+        </w:rPr>
+        <w:t>)</w:t>
+      </w:r>
+      <w:r>
+        <w:rPr>
+          <w:color w:val="000000"/>
+        </w:rPr>
+        <w:t>. </w:t>
+      </w:r>
+    </w:p>
+    <w:p>
+      <w:pPr>
+        <w:pStyle w:val="a3"/>
+        <w:spacing w:before="0" w:beforeAutospacing="0" w:after="0" w:afterAutospacing="0"/>
+        <w:rPr>
+          <w:color w:val="000000"/>
+        </w:rPr>
+      </w:pPr>
+      <w:r>
+        <w:rPr>
+          <w:color w:val="000000"/>
+        </w:rPr>
+        <w:t>(</w:t>
+      </w:r>
+      <w:r>
+        <w:rPr>
+          <w:color w:val="000000"/>
+        </w:rPr>
+        <w:t>43 029</w:t>
+      </w:r>
+      <w:r>
+        <w:rPr>
+          <w:color w:val="000000"/>
+        </w:rPr>
+        <w:t xml:space="preserve">– </w:t>
+      </w:r>
+      <w:r>
+        <w:rPr>
+          <w:color w:val="000000"/>
+        </w:rPr>
+        <w:t>244</w:t>
+      </w:r>
+      <w:r>
+        <w:rPr>
+          <w:color w:val="000000"/>
+        </w:rPr>
+        <w:t xml:space="preserve">) / </w:t>
+      </w:r>
+      <w:r>
+        <w:rPr>
+          <w:color w:val="000000"/>
+        </w:rPr>
+        <w:t>140</w:t>
+      </w:r>
+      <w:r>
+        <w:rPr>
+          <w:color w:val="000000"/>
+        </w:rPr>
+        <w:t xml:space="preserve"> ≈ </w:t>
+      </w:r>
+      <w:r>
+        <w:rPr>
+          <w:color w:val="000000"/>
+        </w:rPr>
+        <w:t>306</w:t>
+      </w:r>
+      <w:r>
+        <w:rPr>
+          <w:color w:val="000000"/>
+        </w:rPr>
+        <w:t xml:space="preserve"> байт занимает информация для форматирования одного символа в документе формата .</w:t>
       </w:r>
       <w:proofErr w:type="spellStart"/>
       <w:r>
         <w:rPr>
-          <w:sz w:val="24"/>
-          <w:szCs w:val="24"/>
-          <w:lang w:val="ru-RU"/>
-        </w:rPr>
-        <w:t>с.Рапатово</w:t>
+          <w:color w:val="000000"/>
+        </w:rPr>
+        <w:t>rtf</w:t>
       </w:r>
       <w:proofErr w:type="spellEnd"/>
       <w:r>
         <w:rPr>
-          <w:sz w:val="24"/>
-          <w:szCs w:val="24"/>
-          <w:lang w:val="ru-RU"/>
-        </w:rPr>
-        <w:t xml:space="preserve"> Чекмагушевского района. Из увлечений: спорт и Андроид-разработка»</w:t>
-      </w:r>
+          <w:color w:val="000000"/>
+        </w:rPr>
+        <w:t>.</w:t>
+      </w:r>
+    </w:p>
+    <w:p>
+      <w:pPr>
+        <w:pStyle w:val="a3"/>
+        <w:spacing w:before="0" w:beforeAutospacing="0" w:after="0" w:afterAutospacing="0"/>
+        <w:rPr>
+          <w:color w:val="000000"/>
+        </w:rPr>
+      </w:pPr>
+    </w:p>
+    <w:p>
+      <w:pPr>
+        <w:rPr>
+          <w:b/>
+          <w:sz w:val="24"/>
+          <w:szCs w:val="24"/>
+          <w:lang w:val="ru-RU"/>
+        </w:rPr>
+      </w:pPr>
+      <w:r>
+        <w:rPr>
+          <w:b/>
+          <w:sz w:val="24"/>
+          <w:szCs w:val="24"/>
+          <w:lang w:val="ru-RU"/>
+        </w:rPr>
+        <w:t>Выводы по работе.</w:t>
+      </w:r>
+    </w:p>
+    <w:p>
+      <w:pPr>
+        <w:rPr>
+          <w:sz w:val="24"/>
+          <w:szCs w:val="24"/>
+          <w:lang w:val="ru-RU"/>
+        </w:rPr>
+      </w:pPr>
+      <w:bookmarkStart w:id="1" w:name="_Hlk201655880"/>
+      <w:r>
+        <w:rPr>
+          <w:sz w:val="24"/>
+          <w:szCs w:val="24"/>
+          <w:lang w:val="ru-RU"/>
+        </w:rPr>
+        <w:t xml:space="preserve">В ходе выполнения лабораторной работы мы закрепили знания кодировании/декодировании информации на практике с использованием языка </w:t>
+      </w:r>
+      <w:r>
+        <w:rPr>
+          <w:sz w:val="24"/>
+          <w:szCs w:val="24"/>
+        </w:rPr>
+        <w:t>Python</w:t>
+      </w:r>
+      <w:bookmarkEnd w:id="1"/>
+      <w:r>
+        <w:rPr>
+          <w:sz w:val="24"/>
+          <w:szCs w:val="24"/>
+          <w:lang w:val="ru-RU"/>
+        </w:rPr>
+        <w:t xml:space="preserve">, </w:t>
+      </w:r>
+      <w:r>
+        <w:rPr>
+          <w:sz w:val="24"/>
+          <w:szCs w:val="24"/>
+          <w:lang w:val="ru-RU"/>
+        </w:rPr>
+        <w:t xml:space="preserve">а </w:t>
+      </w:r>
+      <w:r>
+        <w:rPr>
+          <w:rStyle w:val="984"/>
+          <w:sz w:val="24"/>
+          <w:szCs w:val="24"/>
+          <w:lang w:val="ru-RU"/>
+        </w:rPr>
+        <w:t>т</w:t>
+      </w:r>
+      <w:r>
+        <w:rPr>
+          <w:rStyle w:val="984"/>
+          <w:sz w:val="24"/>
+          <w:szCs w:val="24"/>
+          <w:lang w:val="ru-RU"/>
+        </w:rPr>
+        <w:t>акже я рассмотрел</w:t>
+      </w:r>
+      <w:r>
+        <w:rPr>
+          <w:rStyle w:val="984"/>
+          <w:sz w:val="24"/>
+          <w:szCs w:val="24"/>
+          <w:lang w:val="ru-RU"/>
+        </w:rPr>
+        <w:t>и</w:t>
+      </w:r>
+      <w:r>
+        <w:rPr>
+          <w:rStyle w:val="984"/>
+          <w:sz w:val="24"/>
+          <w:szCs w:val="24"/>
+          <w:lang w:val="ru-RU"/>
+        </w:rPr>
+        <w:t xml:space="preserve"> метод сжатия информации.</w:t>
+      </w:r>
+    </w:p>
+    <w:p>
+      <w:pPr>
+        <w:pStyle w:val="a3"/>
+        <w:spacing w:before="0" w:beforeAutospacing="0" w:after="0" w:afterAutospacing="0"/>
+        <w:rPr>
+          <w:color w:val="000000"/>
+        </w:rPr>
+      </w:pPr>
+    </w:p>
+    <w:p>
+      <w:pPr>
+        <w:pStyle w:val="docdata"/>
+        <w:spacing w:before="0" w:beforeAutospacing="0" w:after="0" w:afterAutospacing="0"/>
+      </w:pPr>
+    </w:p>
+    <w:p>
+      <w:pPr>
+        <w:rPr>
+          <w:b/>
+          <w:bCs/>
+          <w:sz w:val="24"/>
+          <w:szCs w:val="24"/>
+          <w:lang w:val="ru-RU"/>
+        </w:rPr>
+      </w:pPr>
     </w:p>
     <w:sectPr>
       <w:pgSz w:w="11906" w:h="16838"/>
@@ -4439,7 +6689,6 @@
     <w:name w:val="Normal (Web)"/>
     <w:basedOn w:val="a"/>
     <w:uiPriority w:val="99"/>
-    <w:semiHidden/>
     <w:unhideWhenUsed/>
     <w:rsid w:val="00FC0B18"/>
     <w:pPr>
@@ -4639,6 +6888,75 @@
         </w:tcBorders>
       </w:tcPr>
     </w:tblStylePr>
+  </w:style>
+  <w:style w:type="character" w:styleId="a6">
+    <w:name w:val="Hyperlink"/>
+    <w:basedOn w:val="a0"/>
+    <w:uiPriority w:val="99"/>
+    <w:semiHidden/>
+    <w:unhideWhenUsed/>
+    <w:rsid w:val="00A4318F"/>
+    <w:rPr>
+      <w:color w:val="0000FF"/>
+      <w:u w:val="single"/>
+    </w:rPr>
+  </w:style>
+  <w:style w:type="character" w:customStyle="1" w:styleId="984">
+    <w:name w:val="984"/>
+    <w:aliases w:val="bqiaagaaeyqcaaagiaiaaam/awaabu0daaaaaaaaaaaaaaaaaaaaaaaaaaaaaaaaaaaaaaaaaaaaaaaaaaaaaaaaaaaaaaaaaaaaaaaaaaaaaaaaaaaaaaaaaaaaaaaaaaaaaaaaaaaaaaaaaaaaaaaaaaaaaaaaaaaaaaaaaaaaaaaaaaaaaaaaaaaaaaaaaaaaaaaaaaaaaaaaaaaaaaaaaaaaaaaaaaaaaaaaa"/>
+    <w:basedOn w:val="a0"/>
+    <w:rsid w:val="00547C5A"/>
+  </w:style>
+  <w:style w:type="paragraph" w:styleId="HTML">
+    <w:name w:val="HTML Preformatted"/>
+    <w:basedOn w:val="a"/>
+    <w:link w:val="HTML0"/>
+    <w:uiPriority w:val="99"/>
+    <w:semiHidden/>
+    <w:unhideWhenUsed/>
+    <w:rsid w:val="00806E7F"/>
+    <w:pPr>
+      <w:tabs>
+        <w:tab w:val="left" w:pos="916"/>
+        <w:tab w:val="left" w:pos="1832"/>
+        <w:tab w:val="left" w:pos="2748"/>
+        <w:tab w:val="left" w:pos="3664"/>
+        <w:tab w:val="left" w:pos="4580"/>
+        <w:tab w:val="left" w:pos="5496"/>
+        <w:tab w:val="left" w:pos="6412"/>
+        <w:tab w:val="left" w:pos="7328"/>
+        <w:tab w:val="left" w:pos="8244"/>
+        <w:tab w:val="left" w:pos="9160"/>
+        <w:tab w:val="left" w:pos="10076"/>
+        <w:tab w:val="left" w:pos="10992"/>
+        <w:tab w:val="left" w:pos="11908"/>
+        <w:tab w:val="left" w:pos="12824"/>
+        <w:tab w:val="left" w:pos="13740"/>
+        <w:tab w:val="left" w:pos="14656"/>
+      </w:tabs>
+      <w:suppressAutoHyphens w:val="0"/>
+    </w:pPr>
+    <w:rPr>
+      <w:rFonts w:ascii="Courier New" w:hAnsi="Courier New" w:cs="Courier New"/>
+      <w:color w:val="auto"/>
+      <w:sz w:val="20"/>
+      <w:szCs w:val="20"/>
+      <w:lang w:val="ru-RU" w:eastAsia="ru-RU" w:bidi="ar-SA"/>
+    </w:rPr>
+  </w:style>
+  <w:style w:type="character" w:customStyle="1" w:styleId="HTML0">
+    <w:name w:val="Стандартный HTML Знак"/>
+    <w:basedOn w:val="a0"/>
+    <w:link w:val="HTML"/>
+    <w:uiPriority w:val="99"/>
+    <w:semiHidden/>
+    <w:rsid w:val="00806E7F"/>
+    <w:rPr>
+      <w:rFonts w:ascii="Courier New" w:eastAsia="Times New Roman" w:hAnsi="Courier New" w:cs="Courier New"/>
+      <w:sz w:val="20"/>
+      <w:szCs w:val="20"/>
+      <w:lang w:eastAsia="ru-RU"/>
+    </w:rPr>
   </w:style>
 </w:styles>
 </file>

</xml_diff>

<commit_message>
fixed errors before uploading
</commit_message>
<xml_diff>
--- a/1PracticeTask/Практика 1.docx
+++ b/1PracticeTask/Практика 1.docx
@@ -4,149 +4,268 @@
   <w:body>
     <w:p>
       <w:pPr>
-        <w:spacing w:line="360" w:lineRule="exact"/>
+        <w:pStyle w:val="a8"/>
+        <w:spacing w:line="276" w:lineRule="auto"/>
+        <w:ind w:firstLine="284"/>
         <w:jc w:val="center"/>
         <w:rPr>
-          <w:lang w:val="ru-RU"/>
-        </w:rPr>
-      </w:pPr>
-      <w:r>
-        <w:rPr>
-          <w:lang w:val="ru-RU"/>
-        </w:rPr>
-        <w:t>Министерство науки и высшего образования Российской Федерации</w:t>
-      </w:r>
-      <w:r>
-        <w:rPr>
-          <w:lang w:val="ru-RU"/>
-        </w:rPr>
-        <w:br/>
+          <w:i w:val="0"/>
+          <w:iCs w:val="0"/>
+          <w:sz w:val="28"/>
+          <w:szCs w:val="28"/>
+        </w:rPr>
+      </w:pPr>
+      <w:r>
+        <w:rPr>
+          <w:i w:val="0"/>
+          <w:iCs w:val="0"/>
+          <w:sz w:val="28"/>
+          <w:szCs w:val="28"/>
+        </w:rPr>
         <w:t>Федеральное государственное бюджетное образовательное учреждение</w:t>
       </w:r>
-      <w:r>
-        <w:rPr>
-          <w:lang w:val="ru-RU"/>
-        </w:rPr>
-        <w:br/>
+    </w:p>
+    <w:p>
+      <w:pPr>
+        <w:pStyle w:val="a8"/>
+        <w:spacing w:line="276" w:lineRule="auto"/>
+        <w:ind w:firstLine="284"/>
+        <w:jc w:val="center"/>
+        <w:rPr>
+          <w:i w:val="0"/>
+          <w:iCs w:val="0"/>
+          <w:sz w:val="28"/>
+          <w:szCs w:val="28"/>
+        </w:rPr>
+      </w:pPr>
+      <w:r>
+        <w:rPr>
+          <w:i w:val="0"/>
+          <w:iCs w:val="0"/>
+          <w:sz w:val="28"/>
+          <w:szCs w:val="28"/>
+        </w:rPr>
         <w:t>высшего образования</w:t>
       </w:r>
-      <w:r>
-        <w:rPr>
-          <w:lang w:val="ru-RU"/>
-        </w:rPr>
-        <w:br/>
+    </w:p>
+    <w:p>
+      <w:pPr>
+        <w:pStyle w:val="a8"/>
+        <w:spacing w:line="276" w:lineRule="auto"/>
+        <w:ind w:firstLine="284"/>
+        <w:jc w:val="center"/>
+        <w:rPr>
+          <w:i w:val="0"/>
+          <w:iCs w:val="0"/>
+          <w:sz w:val="28"/>
+          <w:szCs w:val="28"/>
+        </w:rPr>
+      </w:pPr>
+      <w:r>
+        <w:rPr>
+          <w:i w:val="0"/>
+          <w:iCs w:val="0"/>
+          <w:sz w:val="28"/>
+          <w:szCs w:val="28"/>
+        </w:rPr>
         <w:t>«Уфимский государственный нефтяной технический университет»</w:t>
       </w:r>
-      <w:r>
-        <w:rPr>
-          <w:lang w:val="ru-RU"/>
-        </w:rPr>
-        <w:br/>
-        <w:t>Кафедра «Вычислительная техника и инженерная кибернетика»</w:t>
-      </w:r>
-      <w:r>
-        <w:rPr>
-          <w:lang w:val="ru-RU"/>
-        </w:rPr>
-        <w:br/>
-      </w:r>
-      <w:r>
-        <w:rPr>
-          <w:lang w:val="ru-RU"/>
-        </w:rPr>
-        <w:br/>
-      </w:r>
-      <w:r>
-        <w:rPr>
-          <w:lang w:val="ru-RU"/>
-        </w:rPr>
-        <w:br/>
-      </w:r>
-      <w:r>
-        <w:rPr>
-          <w:lang w:val="ru-RU"/>
-        </w:rPr>
-        <w:br/>
-      </w:r>
-    </w:p>
-    <w:p>
-      <w:pPr>
-        <w:spacing w:line="360" w:lineRule="exact"/>
+    </w:p>
+    <w:p>
+      <w:pPr>
+        <w:pStyle w:val="a8"/>
+        <w:spacing w:line="276" w:lineRule="auto"/>
+        <w:ind w:firstLine="284"/>
         <w:jc w:val="center"/>
         <w:rPr>
-          <w:lang w:val="ru-RU"/>
-        </w:rPr>
-      </w:pPr>
-    </w:p>
-    <w:p>
-      <w:pPr>
-        <w:spacing w:line="360" w:lineRule="exact"/>
+          <w:i w:val="0"/>
+          <w:iCs w:val="0"/>
+          <w:sz w:val="28"/>
+          <w:szCs w:val="28"/>
+        </w:rPr>
+      </w:pPr>
+    </w:p>
+    <w:p>
+      <w:pPr>
+        <w:pStyle w:val="a8"/>
+        <w:spacing w:line="276" w:lineRule="auto"/>
+        <w:ind w:firstLine="284"/>
         <w:jc w:val="center"/>
         <w:rPr>
-          <w:lang w:val="ru-RU"/>
-        </w:rPr>
-      </w:pPr>
-    </w:p>
-    <w:p>
-      <w:pPr>
-        <w:spacing w:line="360" w:lineRule="exact"/>
+          <w:i w:val="0"/>
+          <w:iCs w:val="0"/>
+          <w:sz w:val="28"/>
+          <w:szCs w:val="28"/>
+        </w:rPr>
+      </w:pPr>
+      <w:r>
+        <w:rPr>
+          <w:i w:val="0"/>
+          <w:iCs w:val="0"/>
+          <w:sz w:val="28"/>
+          <w:szCs w:val="28"/>
+        </w:rPr>
+        <w:t>Кафедра вычислительной техники и инженерной кибернетики</w:t>
+      </w:r>
+    </w:p>
+    <w:p>
+      <w:pPr>
+        <w:pStyle w:val="a8"/>
+        <w:spacing w:line="276" w:lineRule="auto"/>
+        <w:ind w:firstLine="284"/>
         <w:jc w:val="center"/>
         <w:rPr>
-          <w:lang w:val="ru-RU"/>
-        </w:rPr>
-      </w:pPr>
-    </w:p>
-    <w:p>
-      <w:pPr>
-        <w:spacing w:line="360" w:lineRule="exact"/>
+          <w:i w:val="0"/>
+          <w:iCs w:val="0"/>
+          <w:sz w:val="28"/>
+          <w:szCs w:val="28"/>
+        </w:rPr>
+      </w:pPr>
+    </w:p>
+    <w:p>
+      <w:pPr>
+        <w:pStyle w:val="a8"/>
+        <w:spacing w:line="276" w:lineRule="auto"/>
+        <w:ind w:firstLine="284"/>
         <w:jc w:val="center"/>
         <w:rPr>
-          <w:lang w:val="ru-RU"/>
-        </w:rPr>
-      </w:pPr>
-    </w:p>
-    <w:p>
-      <w:pPr>
-        <w:spacing w:line="360" w:lineRule="exact"/>
+          <w:i w:val="0"/>
+          <w:iCs w:val="0"/>
+          <w:sz w:val="28"/>
+          <w:szCs w:val="28"/>
+        </w:rPr>
+      </w:pPr>
+    </w:p>
+    <w:p>
+      <w:pPr>
+        <w:pStyle w:val="a8"/>
+        <w:spacing w:line="276" w:lineRule="auto"/>
+        <w:ind w:firstLine="284"/>
         <w:jc w:val="center"/>
         <w:rPr>
-          <w:lang w:val="ru-RU"/>
-        </w:rPr>
-      </w:pPr>
-    </w:p>
-    <w:p>
-      <w:pPr>
-        <w:spacing w:line="360" w:lineRule="exact"/>
+          <w:i w:val="0"/>
+          <w:iCs w:val="0"/>
+          <w:sz w:val="28"/>
+          <w:szCs w:val="28"/>
+        </w:rPr>
+      </w:pPr>
+    </w:p>
+    <w:p>
+      <w:pPr>
+        <w:pStyle w:val="a8"/>
+        <w:spacing w:line="276" w:lineRule="auto"/>
+        <w:ind w:firstLine="284"/>
         <w:jc w:val="center"/>
         <w:rPr>
-          <w:lang w:val="ru-RU"/>
-        </w:rPr>
-      </w:pPr>
-      <w:r>
-        <w:rPr>
-          <w:lang w:val="ru-RU"/>
-        </w:rPr>
-        <w:br/>
-      </w:r>
-      <w:r>
-        <w:rPr>
-          <w:lang w:val="ru-RU"/>
-        </w:rPr>
-        <w:br/>
-        <w:t>Отчет</w:t>
-      </w:r>
-      <w:r>
-        <w:rPr>
-          <w:lang w:val="ru-RU"/>
-        </w:rPr>
-        <w:br/>
-        <w:t>по практи</w:t>
-      </w:r>
-      <w:r>
-        <w:rPr>
-          <w:lang w:val="ru-RU"/>
-        </w:rPr>
-        <w:t>ческому заданию</w:t>
+          <w:i w:val="0"/>
+          <w:iCs w:val="0"/>
+          <w:sz w:val="28"/>
+          <w:szCs w:val="28"/>
+        </w:rPr>
+      </w:pPr>
+    </w:p>
+    <w:p>
+      <w:pPr>
+        <w:pStyle w:val="a8"/>
+        <w:spacing w:line="276" w:lineRule="auto"/>
+        <w:ind w:firstLine="284"/>
+        <w:jc w:val="center"/>
+        <w:rPr>
+          <w:i w:val="0"/>
+          <w:iCs w:val="0"/>
+          <w:sz w:val="28"/>
+          <w:szCs w:val="28"/>
+        </w:rPr>
+      </w:pPr>
+    </w:p>
+    <w:p>
+      <w:pPr>
+        <w:pStyle w:val="a8"/>
+        <w:spacing w:line="276" w:lineRule="auto"/>
+        <w:ind w:firstLine="284"/>
+        <w:jc w:val="center"/>
+        <w:rPr>
+          <w:i w:val="0"/>
+          <w:iCs w:val="0"/>
+          <w:sz w:val="28"/>
+          <w:szCs w:val="28"/>
+        </w:rPr>
+      </w:pPr>
+    </w:p>
+    <w:p>
+      <w:pPr>
+        <w:pStyle w:val="a8"/>
+        <w:spacing w:line="276" w:lineRule="auto"/>
+        <w:ind w:firstLine="284"/>
+        <w:jc w:val="center"/>
+        <w:rPr>
+          <w:i w:val="0"/>
+          <w:iCs w:val="0"/>
+          <w:sz w:val="28"/>
+          <w:szCs w:val="28"/>
+        </w:rPr>
+      </w:pPr>
+    </w:p>
+    <w:p>
+      <w:pPr>
+        <w:pStyle w:val="a8"/>
+        <w:spacing w:line="276" w:lineRule="auto"/>
+        <w:ind w:firstLine="284"/>
+        <w:jc w:val="center"/>
+        <w:rPr>
+          <w:i w:val="0"/>
+          <w:iCs w:val="0"/>
+          <w:sz w:val="28"/>
+          <w:szCs w:val="28"/>
+        </w:rPr>
+      </w:pPr>
+    </w:p>
+    <w:p>
+      <w:pPr>
+        <w:pStyle w:val="docdata"/>
+        <w:spacing w:before="0" w:beforeAutospacing="0" w:after="0" w:afterAutospacing="0" w:line="273" w:lineRule="auto"/>
+        <w:ind w:firstLine="284"/>
+        <w:jc w:val="center"/>
+      </w:pPr>
+      <w:r>
+        <w:rPr>
+          <w:color w:val="000000"/>
+          <w:sz w:val="28"/>
+          <w:szCs w:val="28"/>
+        </w:rPr>
+        <w:t xml:space="preserve">Задание по учебной практике </w:t>
+      </w:r>
+      <w:r>
+        <w:rPr>
+          <w:color w:val="000000"/>
+          <w:sz w:val="28"/>
+          <w:szCs w:val="28"/>
+        </w:rPr>
+        <w:t>№</w:t>
+      </w:r>
+      <w:r>
+        <w:rPr>
+          <w:color w:val="000000"/>
+          <w:sz w:val="28"/>
+          <w:szCs w:val="28"/>
+        </w:rPr>
+        <w:t>1</w:t>
+      </w:r>
+    </w:p>
+    <w:p>
+      <w:pPr>
+        <w:spacing w:line="273" w:lineRule="auto"/>
+        <w:ind w:firstLine="284"/>
+        <w:jc w:val="center"/>
+        <w:rPr>
+          <w:lang w:val="ru-RU"/>
+        </w:rPr>
+      </w:pPr>
+      <w:r>
+        <w:rPr>
+          <w:lang w:val="ru-RU"/>
+        </w:rPr>
+        <w:t>по дисциплине Информатика</w:t>
       </w:r>
     </w:p>
     <w:p>
@@ -154,6 +273,9 @@
         <w:spacing w:line="276" w:lineRule="auto"/>
         <w:ind w:firstLine="567"/>
         <w:jc w:val="center"/>
+        <w:rPr>
+          <w:lang w:val="ru-RU"/>
+        </w:rPr>
       </w:pPr>
       <w:r>
         <w:rPr>
@@ -161,368 +283,444 @@
         </w:rPr>
         <w:t>«</w:t>
       </w:r>
+      <w:r>
+        <w:rPr>
+          <w:lang w:val="ru-RU"/>
+        </w:rPr>
+        <w:t>Кодирование текстовой информации</w:t>
+      </w:r>
+      <w:r>
+        <w:rPr>
+          <w:lang w:val="ru-RU"/>
+        </w:rPr>
+        <w:t>»</w:t>
+      </w:r>
+    </w:p>
+    <w:p>
+      <w:pPr>
+        <w:pStyle w:val="a8"/>
+        <w:ind w:firstLine="284"/>
+        <w:rPr>
+          <w:i w:val="0"/>
+          <w:iCs w:val="0"/>
+          <w:sz w:val="28"/>
+          <w:szCs w:val="28"/>
+        </w:rPr>
+      </w:pPr>
+    </w:p>
+    <w:p>
+      <w:pPr>
+        <w:pStyle w:val="a8"/>
+        <w:ind w:firstLine="284"/>
+        <w:jc w:val="center"/>
+        <w:rPr>
+          <w:i w:val="0"/>
+          <w:iCs w:val="0"/>
+          <w:sz w:val="28"/>
+          <w:szCs w:val="28"/>
+        </w:rPr>
+      </w:pPr>
+    </w:p>
+    <w:p>
+      <w:pPr>
+        <w:pStyle w:val="a8"/>
+        <w:ind w:firstLine="284"/>
+        <w:rPr>
+          <w:i w:val="0"/>
+          <w:iCs w:val="0"/>
+          <w:sz w:val="28"/>
+          <w:szCs w:val="28"/>
+        </w:rPr>
+      </w:pPr>
+    </w:p>
+    <w:p>
+      <w:pPr>
+        <w:pStyle w:val="a8"/>
+        <w:ind w:firstLine="284"/>
+        <w:rPr>
+          <w:i w:val="0"/>
+          <w:iCs w:val="0"/>
+          <w:sz w:val="28"/>
+          <w:szCs w:val="28"/>
+        </w:rPr>
+      </w:pPr>
+    </w:p>
+    <w:p>
+      <w:pPr>
+        <w:pStyle w:val="a8"/>
+        <w:ind w:firstLine="284"/>
+        <w:rPr>
+          <w:i w:val="0"/>
+          <w:iCs w:val="0"/>
+          <w:sz w:val="28"/>
+          <w:szCs w:val="28"/>
+        </w:rPr>
+      </w:pPr>
+    </w:p>
+    <w:p>
+      <w:pPr>
+        <w:pStyle w:val="a8"/>
+        <w:ind w:firstLine="284"/>
+        <w:rPr>
+          <w:i w:val="0"/>
+          <w:iCs w:val="0"/>
+          <w:sz w:val="28"/>
+          <w:szCs w:val="28"/>
+        </w:rPr>
+      </w:pPr>
+    </w:p>
+    <w:p>
+      <w:pPr>
+        <w:pStyle w:val="a8"/>
+        <w:ind w:firstLine="284"/>
+        <w:rPr>
+          <w:i w:val="0"/>
+          <w:iCs w:val="0"/>
+          <w:sz w:val="28"/>
+          <w:szCs w:val="28"/>
+        </w:rPr>
+      </w:pPr>
+    </w:p>
+    <w:p>
+      <w:pPr>
+        <w:pStyle w:val="a8"/>
+        <w:ind w:firstLine="284"/>
+        <w:rPr>
+          <w:i w:val="0"/>
+          <w:iCs w:val="0"/>
+          <w:sz w:val="28"/>
+          <w:szCs w:val="28"/>
+        </w:rPr>
+      </w:pPr>
+    </w:p>
+    <w:p>
+      <w:pPr>
+        <w:pStyle w:val="a8"/>
+        <w:tabs>
+          <w:tab w:val="left" w:pos="7088"/>
+        </w:tabs>
+        <w:ind w:firstLine="284"/>
+        <w:rPr>
+          <w:i w:val="0"/>
+          <w:iCs w:val="0"/>
+          <w:sz w:val="28"/>
+          <w:szCs w:val="28"/>
+        </w:rPr>
+      </w:pPr>
+      <w:r>
+        <w:rPr>
+          <w:i w:val="0"/>
+          <w:iCs w:val="0"/>
+          <w:sz w:val="28"/>
+          <w:szCs w:val="28"/>
+        </w:rPr>
+        <w:t>Выполнил: студент гр.</w:t>
+      </w:r>
+      <w:r>
+        <w:rPr>
+          <w:i w:val="0"/>
+          <w:iCs w:val="0"/>
+          <w:sz w:val="28"/>
+          <w:szCs w:val="28"/>
+        </w:rPr>
+        <w:t xml:space="preserve"> БПО</w:t>
+      </w:r>
+      <w:r>
+        <w:rPr>
+          <w:i w:val="0"/>
+          <w:iCs w:val="0"/>
+          <w:sz w:val="28"/>
+          <w:szCs w:val="28"/>
+        </w:rPr>
+        <w:t>09-24-02</w:t>
+      </w:r>
+      <w:r>
+        <w:rPr>
+          <w:i w:val="0"/>
+          <w:iCs w:val="0"/>
+          <w:sz w:val="28"/>
+          <w:szCs w:val="28"/>
+        </w:rPr>
+        <w:tab/>
+      </w:r>
+      <w:r>
+        <w:rPr>
+          <w:i w:val="0"/>
+          <w:iCs w:val="0"/>
+          <w:sz w:val="28"/>
+          <w:szCs w:val="28"/>
+        </w:rPr>
+        <w:t>Д.А. Хайруллин</w:t>
+      </w:r>
+    </w:p>
+    <w:p>
+      <w:pPr>
+        <w:pStyle w:val="a8"/>
+        <w:ind w:firstLine="284"/>
+        <w:rPr>
+          <w:i w:val="0"/>
+          <w:iCs w:val="0"/>
+          <w:sz w:val="28"/>
+          <w:szCs w:val="28"/>
+        </w:rPr>
+      </w:pPr>
+    </w:p>
+    <w:p>
+      <w:pPr>
+        <w:pStyle w:val="a8"/>
+        <w:tabs>
+          <w:tab w:val="left" w:pos="6804"/>
+        </w:tabs>
+        <w:ind w:firstLine="284"/>
+        <w:rPr>
+          <w:i w:val="0"/>
+          <w:iCs w:val="0"/>
+          <w:sz w:val="28"/>
+          <w:szCs w:val="28"/>
+        </w:rPr>
+      </w:pPr>
+      <w:r>
+        <w:rPr>
+          <w:i w:val="0"/>
+          <w:iCs w:val="0"/>
+          <w:sz w:val="28"/>
+          <w:szCs w:val="28"/>
+        </w:rPr>
+        <w:t>Проверил: ст. преп. каф. ВТИК</w:t>
+      </w:r>
+      <w:r>
+        <w:rPr>
+          <w:i w:val="0"/>
+          <w:iCs w:val="0"/>
+          <w:sz w:val="28"/>
+          <w:szCs w:val="28"/>
+        </w:rPr>
+        <w:tab/>
+      </w:r>
+      <w:r>
+        <w:rPr>
+          <w:i w:val="0"/>
+          <w:iCs w:val="0"/>
+          <w:sz w:val="28"/>
+          <w:szCs w:val="28"/>
+        </w:rPr>
+        <w:tab/>
+      </w:r>
+      <w:r>
+        <w:rPr>
+          <w:i w:val="0"/>
+          <w:iCs w:val="0"/>
+          <w:sz w:val="28"/>
+          <w:szCs w:val="28"/>
+        </w:rPr>
+        <w:t xml:space="preserve">С.Г. </w:t>
+      </w:r>
       <w:proofErr w:type="spellStart"/>
       <w:r>
-        <w:t>Кодирование</w:t>
+        <w:rPr>
+          <w:i w:val="0"/>
+          <w:iCs w:val="0"/>
+          <w:sz w:val="28"/>
+          <w:szCs w:val="28"/>
+        </w:rPr>
+        <w:t>Зайдуллина</w:t>
       </w:r>
       <w:proofErr w:type="spellEnd"/>
-      <w:r>
-        <w:t xml:space="preserve"> </w:t>
-      </w:r>
-      <w:proofErr w:type="spellStart"/>
-      <w:r>
-        <w:t>текстовой</w:t>
-      </w:r>
-      <w:proofErr w:type="spellEnd"/>
-      <w:r>
-        <w:t xml:space="preserve"> </w:t>
-      </w:r>
-      <w:proofErr w:type="spellStart"/>
-      <w:r>
-        <w:t>информации</w:t>
-      </w:r>
-      <w:proofErr w:type="spellEnd"/>
-      <w:r>
-        <w:rPr>
-          <w:lang w:val="ru-RU"/>
-        </w:rPr>
-        <w:t>»</w:t>
-      </w:r>
-    </w:p>
-    <w:p>
-      <w:pPr>
-        <w:spacing w:line="240" w:lineRule="exact"/>
-        <w:rPr>
-          <w:lang w:val="ru-RU"/>
-        </w:rPr>
-      </w:pPr>
-      <w:r>
-        <w:rPr>
-          <w:lang w:val="ru-RU"/>
-        </w:rPr>
-        <w:br/>
-      </w:r>
-      <w:r>
-        <w:rPr>
-          <w:lang w:val="ru-RU"/>
-        </w:rPr>
-        <w:br/>
-      </w:r>
-      <w:r>
-        <w:rPr>
-          <w:lang w:val="ru-RU"/>
-        </w:rPr>
-        <w:br/>
-      </w:r>
-      <w:r>
-        <w:rPr>
-          <w:lang w:val="ru-RU"/>
-        </w:rPr>
-        <w:br/>
-      </w:r>
-      <w:r>
-        <w:rPr>
-          <w:lang w:val="ru-RU"/>
-        </w:rPr>
-        <w:br/>
-      </w:r>
-      <w:r>
-        <w:rPr>
-          <w:lang w:val="ru-RU"/>
-        </w:rPr>
-        <w:br/>
-      </w:r>
-      <w:r>
-        <w:rPr>
-          <w:lang w:val="ru-RU"/>
-        </w:rPr>
-        <w:br/>
-      </w:r>
-      <w:r>
-        <w:rPr>
-          <w:lang w:val="ru-RU"/>
-        </w:rPr>
-        <w:br/>
-        <w:t>Студент гр. БПО</w:t>
-      </w:r>
-      <w:r>
-        <w:rPr>
-          <w:lang w:val="ru-RU"/>
-        </w:rPr>
-        <w:t>09-24-02</w:t>
-      </w:r>
-      <w:r>
-        <w:rPr>
-          <w:lang w:val="ru-RU"/>
-        </w:rPr>
-        <w:tab/>
-      </w:r>
-      <w:r>
-        <w:rPr>
-          <w:lang w:val="ru-RU"/>
-        </w:rPr>
-        <w:tab/>
-        <w:t>_____________________</w:t>
-      </w:r>
-      <w:proofErr w:type="spellStart"/>
-      <w:r>
-        <w:rPr>
-          <w:lang w:val="ru-RU"/>
-        </w:rPr>
-        <w:t>Д.А.Хайруллин</w:t>
-      </w:r>
-      <w:proofErr w:type="spellEnd"/>
-      <w:r>
-        <w:rPr>
-          <w:sz w:val="16"/>
-          <w:szCs w:val="16"/>
-          <w:lang w:val="ru-RU"/>
-        </w:rPr>
-        <w:br/>
-      </w:r>
-      <w:r>
-        <w:rPr>
-          <w:sz w:val="16"/>
-          <w:szCs w:val="16"/>
-          <w:lang w:val="ru-RU"/>
-        </w:rPr>
-        <w:tab/>
-      </w:r>
-      <w:r>
-        <w:rPr>
-          <w:sz w:val="16"/>
-          <w:szCs w:val="16"/>
-          <w:lang w:val="ru-RU"/>
-        </w:rPr>
-        <w:tab/>
-      </w:r>
-      <w:r>
-        <w:rPr>
-          <w:sz w:val="16"/>
-          <w:szCs w:val="16"/>
-          <w:lang w:val="ru-RU"/>
-        </w:rPr>
-        <w:tab/>
-      </w:r>
-      <w:r>
-        <w:rPr>
-          <w:sz w:val="16"/>
-          <w:szCs w:val="16"/>
-          <w:lang w:val="ru-RU"/>
-        </w:rPr>
-        <w:tab/>
-      </w:r>
-      <w:r>
-        <w:rPr>
-          <w:sz w:val="16"/>
-          <w:szCs w:val="16"/>
-          <w:lang w:val="ru-RU"/>
-        </w:rPr>
-        <w:tab/>
-      </w:r>
-      <w:r>
-        <w:rPr>
-          <w:sz w:val="16"/>
-          <w:szCs w:val="16"/>
-          <w:lang w:val="ru-RU"/>
-        </w:rPr>
-        <w:tab/>
-        <w:t xml:space="preserve"> подпись, дата</w:t>
-      </w:r>
-      <w:r>
-        <w:rPr>
-          <w:lang w:val="ru-RU"/>
-        </w:rPr>
-        <w:br/>
-      </w:r>
-      <w:r>
-        <w:rPr>
-          <w:lang w:val="ru-RU"/>
-        </w:rPr>
-        <w:br/>
-        <w:t>Руководитель практики</w:t>
-      </w:r>
-      <w:r>
-        <w:rPr>
-          <w:lang w:val="ru-RU"/>
-        </w:rPr>
-        <w:br/>
-        <w:t>от кафедры ВТИК</w:t>
-      </w:r>
-      <w:r>
-        <w:rPr>
-          <w:lang w:val="ru-RU"/>
-        </w:rPr>
-        <w:tab/>
-      </w:r>
-      <w:r>
-        <w:rPr>
-          <w:lang w:val="ru-RU"/>
-        </w:rPr>
-        <w:tab/>
-        <w:t xml:space="preserve">_________________________ </w:t>
-      </w:r>
-      <w:r>
-        <w:rPr>
-          <w:lang w:val="ru-RU"/>
-        </w:rPr>
-        <w:t xml:space="preserve">С.Г. </w:t>
-      </w:r>
-      <w:hyperlink r:id="rId4" w:history="1">
-        <w:proofErr w:type="spellStart"/>
-        <w:r>
-          <w:rPr>
-            <w:rStyle w:val="a6"/>
-            <w:color w:val="012746"/>
-            <w:shd w:val="clear" w:color="auto" w:fill="FFFFFF"/>
-            <w:lang w:val="ru-RU"/>
-          </w:rPr>
-          <w:t>Зайдуллина</w:t>
-        </w:r>
-        <w:proofErr w:type="spellEnd"/>
-      </w:hyperlink>
-      <w:r>
-        <w:rPr>
-          <w:sz w:val="16"/>
-          <w:szCs w:val="16"/>
-          <w:lang w:val="ru-RU"/>
-        </w:rPr>
-        <w:br/>
-      </w:r>
-      <w:r>
-        <w:rPr>
-          <w:sz w:val="16"/>
-          <w:szCs w:val="16"/>
-          <w:lang w:val="ru-RU"/>
-        </w:rPr>
-        <w:tab/>
-      </w:r>
-      <w:r>
-        <w:rPr>
-          <w:sz w:val="16"/>
-          <w:szCs w:val="16"/>
-          <w:lang w:val="ru-RU"/>
-        </w:rPr>
-        <w:tab/>
-      </w:r>
-      <w:r>
-        <w:rPr>
-          <w:sz w:val="16"/>
-          <w:szCs w:val="16"/>
-          <w:lang w:val="ru-RU"/>
-        </w:rPr>
-        <w:tab/>
-      </w:r>
-      <w:r>
-        <w:rPr>
-          <w:sz w:val="16"/>
-          <w:szCs w:val="16"/>
-          <w:lang w:val="ru-RU"/>
-        </w:rPr>
-        <w:tab/>
-      </w:r>
-      <w:r>
-        <w:rPr>
-          <w:sz w:val="16"/>
-          <w:szCs w:val="16"/>
-          <w:lang w:val="ru-RU"/>
-        </w:rPr>
-        <w:tab/>
-      </w:r>
-      <w:r>
-        <w:rPr>
-          <w:sz w:val="16"/>
-          <w:szCs w:val="16"/>
-          <w:lang w:val="ru-RU"/>
-        </w:rPr>
-        <w:tab/>
-        <w:t xml:space="preserve">   подпись, дата, оценка</w:t>
-      </w:r>
-    </w:p>
-    <w:p>
-      <w:pPr>
-        <w:spacing w:line="360" w:lineRule="exact"/>
+    </w:p>
+    <w:p>
+      <w:pPr>
+        <w:pStyle w:val="a8"/>
+        <w:ind w:firstLine="284"/>
+        <w:rPr>
+          <w:i w:val="0"/>
+          <w:iCs w:val="0"/>
+          <w:sz w:val="28"/>
+          <w:szCs w:val="28"/>
+        </w:rPr>
+      </w:pPr>
+    </w:p>
+    <w:p>
+      <w:pPr>
+        <w:pStyle w:val="a8"/>
+        <w:ind w:firstLine="284"/>
+        <w:rPr>
+          <w:i w:val="0"/>
+          <w:iCs w:val="0"/>
+          <w:sz w:val="28"/>
+          <w:szCs w:val="28"/>
+        </w:rPr>
+      </w:pPr>
+    </w:p>
+    <w:p>
+      <w:pPr>
+        <w:pStyle w:val="a8"/>
+        <w:ind w:firstLine="284"/>
+        <w:rPr>
+          <w:i w:val="0"/>
+          <w:iCs w:val="0"/>
+          <w:sz w:val="28"/>
+          <w:szCs w:val="28"/>
+        </w:rPr>
+      </w:pPr>
+    </w:p>
+    <w:p>
+      <w:pPr>
+        <w:pStyle w:val="a8"/>
+        <w:ind w:firstLine="284"/>
+        <w:rPr>
+          <w:i w:val="0"/>
+          <w:iCs w:val="0"/>
+          <w:sz w:val="28"/>
+          <w:szCs w:val="28"/>
+        </w:rPr>
+      </w:pPr>
+    </w:p>
+    <w:p>
+      <w:pPr>
+        <w:pStyle w:val="a8"/>
+        <w:ind w:firstLine="284"/>
+        <w:rPr>
+          <w:i w:val="0"/>
+          <w:iCs w:val="0"/>
+          <w:sz w:val="28"/>
+          <w:szCs w:val="28"/>
+        </w:rPr>
+      </w:pPr>
+    </w:p>
+    <w:p>
+      <w:pPr>
+        <w:pStyle w:val="a8"/>
+        <w:ind w:firstLine="284"/>
+        <w:rPr>
+          <w:i w:val="0"/>
+          <w:iCs w:val="0"/>
+          <w:sz w:val="28"/>
+          <w:szCs w:val="28"/>
+        </w:rPr>
+      </w:pPr>
+    </w:p>
+    <w:p>
+      <w:pPr>
+        <w:pStyle w:val="a8"/>
+        <w:ind w:firstLine="284"/>
+        <w:rPr>
+          <w:i w:val="0"/>
+          <w:iCs w:val="0"/>
+          <w:sz w:val="28"/>
+          <w:szCs w:val="28"/>
+        </w:rPr>
+      </w:pPr>
+    </w:p>
+    <w:p>
+      <w:pPr>
+        <w:pStyle w:val="a8"/>
+        <w:ind w:firstLine="284"/>
+        <w:rPr>
+          <w:i w:val="0"/>
+          <w:iCs w:val="0"/>
+          <w:sz w:val="28"/>
+          <w:szCs w:val="28"/>
+        </w:rPr>
+      </w:pPr>
+    </w:p>
+    <w:p>
+      <w:pPr>
+        <w:pStyle w:val="a8"/>
+        <w:ind w:firstLine="284"/>
+        <w:rPr>
+          <w:i w:val="0"/>
+          <w:iCs w:val="0"/>
+          <w:sz w:val="28"/>
+          <w:szCs w:val="28"/>
+        </w:rPr>
+      </w:pPr>
+    </w:p>
+    <w:p>
+      <w:pPr>
+        <w:pStyle w:val="a8"/>
+        <w:ind w:firstLine="284"/>
+        <w:rPr>
+          <w:i w:val="0"/>
+          <w:iCs w:val="0"/>
+          <w:sz w:val="28"/>
+          <w:szCs w:val="28"/>
+        </w:rPr>
+      </w:pPr>
+    </w:p>
+    <w:p>
+      <w:pPr>
+        <w:pStyle w:val="a8"/>
+        <w:ind w:firstLine="284"/>
+        <w:rPr>
+          <w:i w:val="0"/>
+          <w:iCs w:val="0"/>
+          <w:sz w:val="28"/>
+          <w:szCs w:val="28"/>
+        </w:rPr>
+      </w:pPr>
+    </w:p>
+    <w:p>
+      <w:pPr>
+        <w:pStyle w:val="a8"/>
+        <w:ind w:firstLine="284"/>
+        <w:rPr>
+          <w:i w:val="0"/>
+          <w:iCs w:val="0"/>
+          <w:sz w:val="28"/>
+          <w:szCs w:val="28"/>
+        </w:rPr>
+      </w:pPr>
+    </w:p>
+    <w:p>
+      <w:pPr>
+        <w:pStyle w:val="a8"/>
+        <w:ind w:firstLine="284"/>
+        <w:rPr>
+          <w:i w:val="0"/>
+          <w:iCs w:val="0"/>
+          <w:sz w:val="28"/>
+          <w:szCs w:val="28"/>
+        </w:rPr>
+      </w:pPr>
+    </w:p>
+    <w:p>
+      <w:pPr>
+        <w:pStyle w:val="a8"/>
+        <w:ind w:firstLine="284"/>
         <w:jc w:val="center"/>
         <w:rPr>
-          <w:lang w:val="ru-RU"/>
-        </w:rPr>
-      </w:pPr>
-      <w:r>
-        <w:rPr>
-          <w:lang w:val="ru-RU"/>
-        </w:rPr>
-        <w:br/>
-      </w:r>
-      <w:r>
-        <w:rPr>
-          <w:lang w:val="ru-RU"/>
-        </w:rPr>
-        <w:br/>
-      </w:r>
-      <w:r>
-        <w:rPr>
-          <w:lang w:val="ru-RU"/>
-        </w:rPr>
-        <w:br/>
-      </w:r>
-      <w:r>
-        <w:rPr>
-          <w:lang w:val="ru-RU"/>
-        </w:rPr>
-        <w:br/>
-      </w:r>
-    </w:p>
-    <w:p>
-      <w:pPr>
-        <w:spacing w:line="360" w:lineRule="exact"/>
-        <w:jc w:val="center"/>
-        <w:rPr>
-          <w:lang w:val="ru-RU"/>
-        </w:rPr>
-      </w:pPr>
-    </w:p>
-    <w:p>
-      <w:pPr>
-        <w:spacing w:line="360" w:lineRule="exact"/>
-        <w:jc w:val="center"/>
-        <w:rPr>
-          <w:lang w:val="ru-RU"/>
-        </w:rPr>
-      </w:pPr>
-    </w:p>
-    <w:p>
-      <w:pPr>
-        <w:spacing w:line="360" w:lineRule="exact"/>
-        <w:jc w:val="center"/>
-        <w:rPr>
-          <w:lang w:val="ru-RU"/>
-        </w:rPr>
-      </w:pPr>
-    </w:p>
-    <w:p>
-      <w:pPr>
-        <w:spacing w:line="360" w:lineRule="exact"/>
-        <w:jc w:val="center"/>
-        <w:rPr>
-          <w:lang w:val="ru-RU"/>
-        </w:rPr>
-      </w:pPr>
-      <w:r>
-        <w:rPr>
-          <w:lang w:val="ru-RU"/>
-        </w:rPr>
-        <w:br/>
-      </w:r>
-      <w:r>
-        <w:rPr>
-          <w:lang w:val="ru-RU"/>
-        </w:rPr>
-        <w:br/>
-        <w:t>Уфа 202</w:t>
-      </w:r>
-      <w:r>
-        <w:t>5</w:t>
-      </w:r>
+          <w:i w:val="0"/>
+          <w:iCs w:val="0"/>
+          <w:sz w:val="28"/>
+          <w:szCs w:val="28"/>
+        </w:rPr>
+      </w:pPr>
+      <w:r>
+        <w:rPr>
+          <w:i w:val="0"/>
+          <w:iCs w:val="0"/>
+          <w:sz w:val="28"/>
+          <w:szCs w:val="28"/>
+        </w:rPr>
+        <w:t xml:space="preserve">Уфа </w:t>
+      </w:r>
+      <w:r>
+        <w:rPr>
+          <w:i w:val="0"/>
+          <w:iCs w:val="0"/>
+          <w:sz w:val="28"/>
+          <w:szCs w:val="28"/>
+        </w:rPr>
+        <w:t>2025</w:t>
+      </w:r>
+    </w:p>
+    <w:p>
+      <w:pPr>
+        <w:spacing w:after="200" w:line="276" w:lineRule="auto"/>
+        <w:rPr>
+          <w:lang w:val="ru-RU"/>
+        </w:rPr>
+      </w:pPr>
       <w:r>
         <w:rPr>
           <w:lang w:val="ru-RU"/>
@@ -5294,6 +5492,7 @@
           <w:b/>
           <w:sz w:val="24"/>
           <w:szCs w:val="24"/>
+          <w:lang w:val="ru-RU"/>
         </w:rPr>
       </w:pPr>
       <w:proofErr w:type="spellStart"/>
@@ -5313,7 +5512,7 @@
           <w:sz w:val="24"/>
           <w:szCs w:val="24"/>
         </w:rPr>
-        <w:t xml:space="preserve">: </w:t>
+        <w:t>:</w:t>
       </w:r>
     </w:p>
     <w:p>
@@ -5327,6 +5526,7 @@
       <w:r>
         <w:rPr>
           <w:b/>
+          <w:noProof/>
           <w:sz w:val="24"/>
           <w:szCs w:val="24"/>
         </w:rPr>
@@ -5346,7 +5546,7 @@
                     <pic:cNvPicPr/>
                   </pic:nvPicPr>
                   <pic:blipFill>
-                    <a:blip r:embed="rId5"/>
+                    <a:blip r:embed="rId4"/>
                     <a:stretch>
                       <a:fillRect/>
                     </a:stretch>
@@ -6036,43 +6236,7 @@
         <w:rPr>
           <w:color w:val="000000"/>
         </w:rPr>
-        <w:t xml:space="preserve">– </w:t>
-      </w:r>
-      <w:r>
-        <w:rPr>
-          <w:color w:val="000000"/>
-        </w:rPr>
-        <w:t>244</w:t>
-      </w:r>
-      <w:r>
-        <w:rPr>
-          <w:color w:val="000000"/>
-        </w:rPr>
-        <w:t xml:space="preserve">) / </w:t>
-      </w:r>
-      <w:r>
-        <w:rPr>
-          <w:color w:val="000000"/>
-        </w:rPr>
-        <w:t>140</w:t>
-      </w:r>
-      <w:r>
-        <w:rPr>
-          <w:color w:val="000000"/>
-        </w:rPr>
-        <w:t xml:space="preserve"> ≈ </w:t>
-      </w:r>
-      <w:r>
-        <w:rPr>
-          <w:color w:val="000000"/>
-        </w:rPr>
-        <w:t>306</w:t>
-      </w:r>
-      <w:r>
-        <w:rPr>
-          <w:color w:val="000000"/>
-        </w:rPr>
-        <w:t xml:space="preserve"> байт занимает информация для форматирования одного символа в документе формата .</w:t>
+        <w:t>– 244) / 140 ≈ 306 байт занимает информация для форматирования одного символа в документе формата .</w:t>
       </w:r>
       <w:proofErr w:type="spellStart"/>
       <w:r>
@@ -6165,34 +6329,7 @@
           <w:szCs w:val="24"/>
           <w:lang w:val="ru-RU"/>
         </w:rPr>
-        <w:t>т</w:t>
-      </w:r>
-      <w:r>
-        <w:rPr>
-          <w:rStyle w:val="984"/>
-          <w:sz w:val="24"/>
-          <w:szCs w:val="24"/>
-          <w:lang w:val="ru-RU"/>
-        </w:rPr>
-        <w:t>акже я рассмотрел</w:t>
-      </w:r>
-      <w:r>
-        <w:rPr>
-          <w:rStyle w:val="984"/>
-          <w:sz w:val="24"/>
-          <w:szCs w:val="24"/>
-          <w:lang w:val="ru-RU"/>
-        </w:rPr>
-        <w:t>и</w:t>
-      </w:r>
-      <w:r>
-        <w:rPr>
-          <w:rStyle w:val="984"/>
-          <w:sz w:val="24"/>
-          <w:szCs w:val="24"/>
-          <w:lang w:val="ru-RU"/>
-        </w:rPr>
-        <w:t xml:space="preserve"> метод сжатия информации.</w:t>
+        <w:t>также я рассмотрели метод сжатия информации.</w:t>
       </w:r>
     </w:p>
     <w:p>
@@ -6315,7 +6452,7 @@
     <w:lsdException w:name="Closing" w:semiHidden="1" w:unhideWhenUsed="1"/>
     <w:lsdException w:name="Signature" w:semiHidden="1" w:unhideWhenUsed="1"/>
     <w:lsdException w:name="Default Paragraph Font" w:semiHidden="1" w:uiPriority="1" w:unhideWhenUsed="1"/>
-    <w:lsdException w:name="Body Text" w:semiHidden="1" w:unhideWhenUsed="1"/>
+    <w:lsdException w:name="Body Text" w:semiHidden="1" w:uiPriority="0" w:unhideWhenUsed="1"/>
     <w:lsdException w:name="Body Text Indent" w:semiHidden="1" w:unhideWhenUsed="1"/>
     <w:lsdException w:name="List Continue" w:semiHidden="1" w:unhideWhenUsed="1"/>
     <w:lsdException w:name="List Continue 2" w:semiHidden="1" w:unhideWhenUsed="1"/>
@@ -6958,6 +7095,48 @@
       <w:lang w:eastAsia="ru-RU"/>
     </w:rPr>
   </w:style>
+  <w:style w:type="character" w:styleId="a7">
+    <w:name w:val="Strong"/>
+    <w:basedOn w:val="a0"/>
+    <w:uiPriority w:val="22"/>
+    <w:qFormat/>
+    <w:rsid w:val="00A7576A"/>
+    <w:rPr>
+      <w:b/>
+      <w:bCs/>
+    </w:rPr>
+  </w:style>
+  <w:style w:type="paragraph" w:styleId="a8">
+    <w:name w:val="Body Text"/>
+    <w:basedOn w:val="a"/>
+    <w:link w:val="a9"/>
+    <w:rsid w:val="00A7576A"/>
+    <w:pPr>
+      <w:suppressAutoHyphens w:val="0"/>
+    </w:pPr>
+    <w:rPr>
+      <w:i/>
+      <w:iCs/>
+      <w:color w:val="auto"/>
+      <w:sz w:val="24"/>
+      <w:szCs w:val="24"/>
+      <w:lang w:val="ru-RU" w:eastAsia="ru-RU" w:bidi="ar-SA"/>
+    </w:rPr>
+  </w:style>
+  <w:style w:type="character" w:customStyle="1" w:styleId="a9">
+    <w:name w:val="Основной текст Знак"/>
+    <w:basedOn w:val="a0"/>
+    <w:link w:val="a8"/>
+    <w:rsid w:val="00A7576A"/>
+    <w:rPr>
+      <w:rFonts w:ascii="Times New Roman" w:eastAsia="Times New Roman" w:hAnsi="Times New Roman" w:cs="Times New Roman"/>
+      <w:i/>
+      <w:iCs/>
+      <w:sz w:val="24"/>
+      <w:szCs w:val="24"/>
+      <w:lang w:eastAsia="ru-RU"/>
+    </w:rPr>
+  </w:style>
 </w:styles>
 </file>
 

</xml_diff>